<commit_message>
Added models and R code of the analysis
</commit_message>
<xml_diff>
--- a/Analysis/Documentation Statistical Analysis.docx
+++ b/Analysis/Documentation Statistical Analysis.docx
@@ -132,20 +132,8 @@
           <w:color w:val="000000"/>
           <w:lang w:val="en-GB" w:eastAsia="de-DE"/>
         </w:rPr>
-        <w:t xml:space="preserve"> Deprecated during </w:t>
-      </w:r>
-      <w:proofErr w:type="spellStart"/>
-      <w:r>
-        <w:rPr>
-          <w:rFonts w:ascii="Arial" w:eastAsia="Times New Roman" w:hAnsi="Arial" w:cs="Arial"/>
-          <w:i/>
-          <w:iCs/>
-          <w:color w:val="000000"/>
-          <w:lang w:val="en-GB" w:eastAsia="de-DE"/>
-        </w:rPr>
-        <w:t>development</w:t>
-      </w:r>
-      <w:proofErr w:type="spellEnd"/>
+        <w:t xml:space="preserve"> Deprecated during development</w:t>
+      </w:r>
     </w:p>
     <w:p>
       <w:pPr>
@@ -175,10 +163,28 @@
       <w:r>
         <w:rPr>
           <w:rFonts w:ascii="Arial" w:eastAsia="Times New Roman" w:hAnsi="Arial" w:cs="Arial"/>
+          <w:b/>
+          <w:bCs/>
+          <w:color w:val="000000"/>
+          <w:lang w:val="en-GB" w:eastAsia="de-DE"/>
+        </w:rPr>
+        <w:t xml:space="preserve"> (advanced.model)</w:t>
+      </w:r>
+      <w:r>
+        <w:rPr>
+          <w:rFonts w:ascii="Arial" w:eastAsia="Times New Roman" w:hAnsi="Arial" w:cs="Arial"/>
           <w:color w:val="000000"/>
           <w:lang w:val="en-GB" w:eastAsia="de-DE"/>
         </w:rPr>
         <w:t>: Utilizes a comprehensive set of flight and weather-related features.</w:t>
+      </w:r>
+      <w:r>
+        <w:rPr>
+          <w:rFonts w:ascii="Arial" w:eastAsia="Times New Roman" w:hAnsi="Arial" w:cs="Arial"/>
+          <w:color w:val="000000"/>
+          <w:lang w:val="en-GB" w:eastAsia="de-DE"/>
+        </w:rPr>
+        <w:t xml:space="preserve"> </w:t>
       </w:r>
     </w:p>
     <w:p>
@@ -204,6 +210,16 @@
           <w:lang w:val="en-GB" w:eastAsia="de-DE"/>
         </w:rPr>
         <w:t>Third Model</w:t>
+      </w:r>
+      <w:r>
+        <w:rPr>
+          <w:rFonts w:ascii="Arial" w:eastAsia="Times New Roman" w:hAnsi="Arial" w:cs="Arial"/>
+          <w:b/>
+          <w:bCs/>
+          <w:color w:val="000000"/>
+          <w:lang w:val="en-GB" w:eastAsia="de-DE"/>
+        </w:rPr>
+        <w:t xml:space="preserve"> (barebones.model)</w:t>
       </w:r>
       <w:r>
         <w:rPr>
@@ -256,7 +272,6 @@
         </w:rPr>
         <w:t xml:space="preserve">Both models employ </w:t>
       </w:r>
-      <w:proofErr w:type="spellStart"/>
       <w:r>
         <w:rPr>
           <w:rFonts w:ascii="Arial" w:eastAsia="Times New Roman" w:hAnsi="Arial" w:cs="Arial"/>
@@ -267,7 +282,6 @@
         </w:rPr>
         <w:t>XGBoost</w:t>
       </w:r>
-      <w:proofErr w:type="spellEnd"/>
       <w:r>
         <w:rPr>
           <w:rFonts w:ascii="Arial" w:eastAsia="Times New Roman" w:hAnsi="Arial" w:cs="Arial"/>
@@ -380,7 +394,6 @@
           <w:lang w:val="en-GB" w:eastAsia="de-DE"/>
         </w:rPr>
       </w:pPr>
-      <w:proofErr w:type="spellStart"/>
       <w:r>
         <w:rPr>
           <w:rFonts w:ascii="Courier New" w:eastAsia="Times New Roman" w:hAnsi="Courier New" w:cs="Courier New"/>
@@ -389,7 +402,6 @@
         </w:rPr>
         <w:t>tidyverse</w:t>
       </w:r>
-      <w:proofErr w:type="spellEnd"/>
       <w:r>
         <w:rPr>
           <w:rFonts w:ascii="Arial" w:eastAsia="Times New Roman" w:hAnsi="Arial" w:cs="Arial"/>
@@ -427,25 +439,7 @@
           <w:color w:val="000000"/>
           <w:lang w:val="en-GB" w:eastAsia="de-DE"/>
         </w:rPr>
-        <w:t xml:space="preserve">: Data </w:t>
-      </w:r>
-      <w:proofErr w:type="spellStart"/>
-      <w:r>
-        <w:rPr>
-          <w:rFonts w:ascii="Arial" w:eastAsia="Times New Roman" w:hAnsi="Arial" w:cs="Arial"/>
-          <w:color w:val="000000"/>
-          <w:lang w:val="en-GB" w:eastAsia="de-DE"/>
-        </w:rPr>
-        <w:t>preprocessing</w:t>
-      </w:r>
-      <w:proofErr w:type="spellEnd"/>
-      <w:r>
-        <w:rPr>
-          <w:rFonts w:ascii="Arial" w:eastAsia="Times New Roman" w:hAnsi="Arial" w:cs="Arial"/>
-          <w:color w:val="000000"/>
-          <w:lang w:val="en-GB" w:eastAsia="de-DE"/>
-        </w:rPr>
-        <w:t xml:space="preserve"> and model training utilities.</w:t>
+        <w:t>: Data preprocessing and model training utilities.</w:t>
       </w:r>
     </w:p>
     <w:p>
@@ -462,7 +456,6 @@
           <w:lang w:val="en-GB" w:eastAsia="de-DE"/>
         </w:rPr>
       </w:pPr>
-      <w:proofErr w:type="spellStart"/>
       <w:r>
         <w:rPr>
           <w:rFonts w:ascii="Courier New" w:eastAsia="Times New Roman" w:hAnsi="Courier New" w:cs="Courier New"/>
@@ -471,7 +464,6 @@
         </w:rPr>
         <w:t>ParBayesianOptimization</w:t>
       </w:r>
-      <w:proofErr w:type="spellEnd"/>
       <w:r>
         <w:rPr>
           <w:rFonts w:ascii="Arial" w:eastAsia="Times New Roman" w:hAnsi="Arial" w:cs="Arial"/>
@@ -495,7 +487,6 @@
           <w:lang w:val="en-GB" w:eastAsia="de-DE"/>
         </w:rPr>
       </w:pPr>
-      <w:proofErr w:type="spellStart"/>
       <w:r>
         <w:rPr>
           <w:rFonts w:ascii="Courier New" w:eastAsia="Times New Roman" w:hAnsi="Courier New" w:cs="Courier New"/>
@@ -504,7 +495,6 @@
         </w:rPr>
         <w:t>doParallel</w:t>
       </w:r>
-      <w:proofErr w:type="spellEnd"/>
       <w:r>
         <w:rPr>
           <w:rFonts w:ascii="Arial" w:eastAsia="Times New Roman" w:hAnsi="Arial" w:cs="Arial"/>
@@ -575,7 +565,6 @@
           <w:lang w:val="en-GB" w:eastAsia="de-DE"/>
         </w:rPr>
       </w:pPr>
-      <w:proofErr w:type="spellStart"/>
       <w:r>
         <w:rPr>
           <w:rFonts w:ascii="Courier New" w:eastAsia="Times New Roman" w:hAnsi="Courier New" w:cs="Courier New"/>
@@ -584,7 +573,6 @@
         </w:rPr>
         <w:t>lubridate</w:t>
       </w:r>
-      <w:proofErr w:type="spellEnd"/>
       <w:r>
         <w:rPr>
           <w:rFonts w:ascii="Arial" w:eastAsia="Times New Roman" w:hAnsi="Arial" w:cs="Arial"/>
@@ -608,7 +596,6 @@
           <w:lang w:val="en-GB" w:eastAsia="de-DE"/>
         </w:rPr>
       </w:pPr>
-      <w:proofErr w:type="spellStart"/>
       <w:r>
         <w:rPr>
           <w:rFonts w:ascii="Courier New" w:eastAsia="Times New Roman" w:hAnsi="Courier New" w:cs="Courier New"/>
@@ -617,32 +604,13 @@
         </w:rPr>
         <w:t>minioclient</w:t>
       </w:r>
-      <w:proofErr w:type="spellEnd"/>
-      <w:r>
-        <w:rPr>
-          <w:rFonts w:ascii="Arial" w:eastAsia="Times New Roman" w:hAnsi="Arial" w:cs="Arial"/>
-          <w:color w:val="000000"/>
-          <w:lang w:val="en-GB" w:eastAsia="de-DE"/>
-        </w:rPr>
-        <w:t xml:space="preserve">: Interacting with </w:t>
-      </w:r>
-      <w:proofErr w:type="spellStart"/>
-      <w:r>
-        <w:rPr>
-          <w:rFonts w:ascii="Arial" w:eastAsia="Times New Roman" w:hAnsi="Arial" w:cs="Arial"/>
-          <w:color w:val="000000"/>
-          <w:lang w:val="en-GB" w:eastAsia="de-DE"/>
-        </w:rPr>
-        <w:t>MinIO</w:t>
-      </w:r>
-      <w:proofErr w:type="spellEnd"/>
-      <w:r>
-        <w:rPr>
-          <w:rFonts w:ascii="Arial" w:eastAsia="Times New Roman" w:hAnsi="Arial" w:cs="Arial"/>
-          <w:color w:val="000000"/>
-          <w:lang w:val="en-GB" w:eastAsia="de-DE"/>
-        </w:rPr>
-        <w:t xml:space="preserve"> object storage.</w:t>
+      <w:r>
+        <w:rPr>
+          <w:rFonts w:ascii="Arial" w:eastAsia="Times New Roman" w:hAnsi="Arial" w:cs="Arial"/>
+          <w:color w:val="000000"/>
+          <w:lang w:val="en-GB" w:eastAsia="de-DE"/>
+        </w:rPr>
+        <w:t>: Interacting with MinIO object storage.</w:t>
       </w:r>
     </w:p>
     <w:p>
@@ -659,7 +627,6 @@
           <w:lang w:val="en-GB" w:eastAsia="de-DE"/>
         </w:rPr>
       </w:pPr>
-      <w:proofErr w:type="spellStart"/>
       <w:r>
         <w:rPr>
           <w:rFonts w:ascii="Courier New" w:eastAsia="Times New Roman" w:hAnsi="Courier New" w:cs="Courier New"/>
@@ -668,7 +635,6 @@
         </w:rPr>
         <w:t>xgboost</w:t>
       </w:r>
-      <w:proofErr w:type="spellEnd"/>
       <w:r>
         <w:rPr>
           <w:rFonts w:ascii="Arial" w:eastAsia="Times New Roman" w:hAnsi="Arial" w:cs="Arial"/>
@@ -691,7 +657,6 @@
           <w:lang w:val="en-GB" w:eastAsia="de-DE"/>
         </w:rPr>
       </w:pPr>
-      <w:proofErr w:type="spellStart"/>
       <w:r>
         <w:rPr>
           <w:rFonts w:ascii="Arial" w:eastAsia="Times New Roman" w:hAnsi="Arial" w:cs="Arial"/>
@@ -702,20 +667,7 @@
           <w:szCs w:val="26"/>
           <w:lang w:val="en-GB" w:eastAsia="de-DE"/>
         </w:rPr>
-        <w:t>XGBoost</w:t>
-      </w:r>
-      <w:proofErr w:type="spellEnd"/>
-      <w:r>
-        <w:rPr>
-          <w:rFonts w:ascii="Arial" w:eastAsia="Times New Roman" w:hAnsi="Arial" w:cs="Arial"/>
-          <w:b/>
-          <w:bCs/>
-          <w:color w:val="000000"/>
-          <w:sz w:val="26"/>
-          <w:szCs w:val="26"/>
-          <w:lang w:val="en-GB" w:eastAsia="de-DE"/>
-        </w:rPr>
-        <w:t xml:space="preserve"> Installation</w:t>
+        <w:t>XGBoost Installation</w:t>
       </w:r>
     </w:p>
     <w:p>
@@ -734,25 +686,7 @@
           <w:color w:val="000000"/>
           <w:lang w:val="en-GB" w:eastAsia="de-DE"/>
         </w:rPr>
-        <w:t xml:space="preserve">A GPU-enabled version of </w:t>
-      </w:r>
-      <w:proofErr w:type="spellStart"/>
-      <w:r>
-        <w:rPr>
-          <w:rFonts w:ascii="Arial" w:eastAsia="Times New Roman" w:hAnsi="Arial" w:cs="Arial"/>
-          <w:color w:val="000000"/>
-          <w:lang w:val="en-GB" w:eastAsia="de-DE"/>
-        </w:rPr>
-        <w:t>XGBoost</w:t>
-      </w:r>
-      <w:proofErr w:type="spellEnd"/>
-      <w:r>
-        <w:rPr>
-          <w:rFonts w:ascii="Arial" w:eastAsia="Times New Roman" w:hAnsi="Arial" w:cs="Arial"/>
-          <w:color w:val="000000"/>
-          <w:lang w:val="en-GB" w:eastAsia="de-DE"/>
-        </w:rPr>
-        <w:t xml:space="preserve"> is required for faster computation. Install it from the provided URL, which contains the pre-built GPU version compatible with your system.</w:t>
+        <w:t>A GPU-enabled version of XGBoost is required for faster computation. Install it from the provided URL, which contains the pre-built GPU version compatible with your system.</w:t>
       </w:r>
     </w:p>
     <w:p>
@@ -811,25 +745,7 @@
           <w:color w:val="000000"/>
           <w:lang w:val="en-GB" w:eastAsia="de-DE"/>
         </w:rPr>
-        <w:t xml:space="preserve">: NVIDIA GPU with compute capability compatible with </w:t>
-      </w:r>
-      <w:proofErr w:type="spellStart"/>
-      <w:r>
-        <w:rPr>
-          <w:rFonts w:ascii="Arial" w:eastAsia="Times New Roman" w:hAnsi="Arial" w:cs="Arial"/>
-          <w:color w:val="000000"/>
-          <w:lang w:val="en-GB" w:eastAsia="de-DE"/>
-        </w:rPr>
-        <w:t>XGBoost</w:t>
-      </w:r>
-      <w:proofErr w:type="spellEnd"/>
-      <w:r>
-        <w:rPr>
-          <w:rFonts w:ascii="Arial" w:eastAsia="Times New Roman" w:hAnsi="Arial" w:cs="Arial"/>
-          <w:color w:val="000000"/>
-          <w:lang w:val="en-GB" w:eastAsia="de-DE"/>
-        </w:rPr>
-        <w:t xml:space="preserve"> GPU version.</w:t>
+        <w:t>: NVIDIA GPU with compute capability compatible with XGBoost GPU version.</w:t>
       </w:r>
     </w:p>
     <w:p>
@@ -959,6 +875,7 @@
           <w:szCs w:val="26"/>
           <w:lang w:val="en-GB" w:eastAsia="de-DE"/>
         </w:rPr>
+        <w:lastRenderedPageBreak/>
         <w:t>Data Loading</w:t>
       </w:r>
     </w:p>
@@ -983,7 +900,6 @@
           <w:color w:val="000000"/>
           <w:lang w:val="en-GB" w:eastAsia="de-DE"/>
         </w:rPr>
-        <w:lastRenderedPageBreak/>
         <w:t>Second Model Data</w:t>
       </w:r>
     </w:p>
@@ -1074,25 +990,7 @@
           <w:color w:val="000000"/>
           <w:lang w:val="en-GB" w:eastAsia="de-DE"/>
         </w:rPr>
-        <w:t xml:space="preserve"> column to numeric format to facilitate </w:t>
-      </w:r>
-      <w:proofErr w:type="spellStart"/>
-      <w:r>
-        <w:rPr>
-          <w:rFonts w:ascii="Arial" w:eastAsia="Times New Roman" w:hAnsi="Arial" w:cs="Arial"/>
-          <w:color w:val="000000"/>
-          <w:lang w:val="en-GB" w:eastAsia="de-DE"/>
-        </w:rPr>
-        <w:t>modeling</w:t>
-      </w:r>
-      <w:proofErr w:type="spellEnd"/>
-      <w:r>
-        <w:rPr>
-          <w:rFonts w:ascii="Arial" w:eastAsia="Times New Roman" w:hAnsi="Arial" w:cs="Arial"/>
-          <w:color w:val="000000"/>
-          <w:lang w:val="en-GB" w:eastAsia="de-DE"/>
-        </w:rPr>
-        <w:t>.</w:t>
+        <w:t xml:space="preserve"> column to numeric format to facilitate modeling.</w:t>
       </w:r>
     </w:p>
     <w:p>
@@ -1167,8 +1065,6 @@
         </w:rPr>
         <w:t xml:space="preserve"> with additional economic indicators like </w:t>
       </w:r>
-      <w:proofErr w:type="spellStart"/>
-      <w:proofErr w:type="gramStart"/>
       <w:r>
         <w:rPr>
           <w:rFonts w:ascii="Courier New" w:eastAsia="Times New Roman" w:hAnsi="Courier New" w:cs="Courier New"/>
@@ -1177,8 +1073,6 @@
         </w:rPr>
         <w:t>MSCI.Adj.Close</w:t>
       </w:r>
-      <w:proofErr w:type="spellEnd"/>
-      <w:proofErr w:type="gramEnd"/>
       <w:r>
         <w:rPr>
           <w:rFonts w:ascii="Arial" w:eastAsia="Times New Roman" w:hAnsi="Arial" w:cs="Arial"/>
@@ -1187,7 +1081,6 @@
         </w:rPr>
         <w:t xml:space="preserve"> and </w:t>
       </w:r>
-      <w:proofErr w:type="spellStart"/>
       <w:r>
         <w:rPr>
           <w:rFonts w:ascii="Courier New" w:eastAsia="Times New Roman" w:hAnsi="Courier New" w:cs="Courier New"/>
@@ -1196,7 +1089,6 @@
         </w:rPr>
         <w:t>Oil.Adj.Close</w:t>
       </w:r>
-      <w:proofErr w:type="spellEnd"/>
       <w:r>
         <w:rPr>
           <w:rFonts w:ascii="Arial" w:eastAsia="Times New Roman" w:hAnsi="Arial" w:cs="Arial"/>
@@ -1457,7 +1349,6 @@
           <w:lang w:val="en-GB" w:eastAsia="de-DE"/>
         </w:rPr>
       </w:pPr>
-      <w:proofErr w:type="spellStart"/>
       <w:r>
         <w:rPr>
           <w:rFonts w:ascii="Courier New" w:eastAsia="Times New Roman" w:hAnsi="Courier New" w:cs="Courier New"/>
@@ -1466,7 +1357,6 @@
         </w:rPr>
         <w:t>aircraft_type</w:t>
       </w:r>
-      <w:proofErr w:type="spellEnd"/>
       <w:r>
         <w:rPr>
           <w:rFonts w:ascii="Arial" w:eastAsia="Times New Roman" w:hAnsi="Arial" w:cs="Arial"/>
@@ -1490,7 +1380,6 @@
           <w:lang w:val="en-GB" w:eastAsia="de-DE"/>
         </w:rPr>
       </w:pPr>
-      <w:proofErr w:type="spellStart"/>
       <w:r>
         <w:rPr>
           <w:rFonts w:ascii="Courier New" w:eastAsia="Times New Roman" w:hAnsi="Courier New" w:cs="Courier New"/>
@@ -1499,7 +1388,6 @@
         </w:rPr>
         <w:t>country_code_adep</w:t>
       </w:r>
-      <w:proofErr w:type="spellEnd"/>
       <w:r>
         <w:rPr>
           <w:rFonts w:ascii="Arial" w:eastAsia="Times New Roman" w:hAnsi="Arial" w:cs="Arial"/>
@@ -1523,7 +1411,6 @@
           <w:lang w:val="en-GB" w:eastAsia="de-DE"/>
         </w:rPr>
       </w:pPr>
-      <w:proofErr w:type="spellStart"/>
       <w:r>
         <w:rPr>
           <w:rFonts w:ascii="Courier New" w:eastAsia="Times New Roman" w:hAnsi="Courier New" w:cs="Courier New"/>
@@ -1532,7 +1419,6 @@
         </w:rPr>
         <w:t>country_code_ades</w:t>
       </w:r>
-      <w:proofErr w:type="spellEnd"/>
       <w:r>
         <w:rPr>
           <w:rFonts w:ascii="Arial" w:eastAsia="Times New Roman" w:hAnsi="Arial" w:cs="Arial"/>
@@ -1618,7 +1504,6 @@
           <w:lang w:val="en-GB" w:eastAsia="de-DE"/>
         </w:rPr>
       </w:pPr>
-      <w:proofErr w:type="spellStart"/>
       <w:r>
         <w:rPr>
           <w:rFonts w:ascii="Courier New" w:eastAsia="Times New Roman" w:hAnsi="Courier New" w:cs="Courier New"/>
@@ -1627,7 +1512,6 @@
         </w:rPr>
         <w:t>adep</w:t>
       </w:r>
-      <w:proofErr w:type="spellEnd"/>
       <w:r>
         <w:rPr>
           <w:rFonts w:ascii="Arial" w:eastAsia="Times New Roman" w:hAnsi="Arial" w:cs="Arial"/>
@@ -1651,7 +1535,6 @@
           <w:lang w:val="en-GB" w:eastAsia="de-DE"/>
         </w:rPr>
       </w:pPr>
-      <w:proofErr w:type="spellStart"/>
       <w:r>
         <w:rPr>
           <w:rFonts w:ascii="Courier New" w:eastAsia="Times New Roman" w:hAnsi="Courier New" w:cs="Courier New"/>
@@ -1660,7 +1543,6 @@
         </w:rPr>
         <w:t>ades</w:t>
       </w:r>
-      <w:proofErr w:type="spellEnd"/>
       <w:r>
         <w:rPr>
           <w:rFonts w:ascii="Arial" w:eastAsia="Times New Roman" w:hAnsi="Arial" w:cs="Arial"/>
@@ -1717,7 +1599,6 @@
           <w:lang w:val="en-GB" w:eastAsia="de-DE"/>
         </w:rPr>
       </w:pPr>
-      <w:proofErr w:type="spellStart"/>
       <w:r>
         <w:rPr>
           <w:rFonts w:ascii="Courier New" w:eastAsia="Times New Roman" w:hAnsi="Courier New" w:cs="Courier New"/>
@@ -1726,7 +1607,6 @@
         </w:rPr>
         <w:t>flight_duration</w:t>
       </w:r>
-      <w:proofErr w:type="spellEnd"/>
       <w:r>
         <w:rPr>
           <w:rFonts w:ascii="Arial" w:eastAsia="Times New Roman" w:hAnsi="Arial" w:cs="Arial"/>
@@ -1750,7 +1630,6 @@
           <w:lang w:val="en-GB" w:eastAsia="de-DE"/>
         </w:rPr>
       </w:pPr>
-      <w:proofErr w:type="spellStart"/>
       <w:r>
         <w:rPr>
           <w:rFonts w:ascii="Courier New" w:eastAsia="Times New Roman" w:hAnsi="Courier New" w:cs="Courier New"/>
@@ -1759,7 +1638,6 @@
         </w:rPr>
         <w:t>flown_distance</w:t>
       </w:r>
-      <w:proofErr w:type="spellEnd"/>
       <w:r>
         <w:rPr>
           <w:rFonts w:ascii="Arial" w:eastAsia="Times New Roman" w:hAnsi="Arial" w:cs="Arial"/>
@@ -1799,7 +1677,6 @@
           <w:lang w:val="en-GB" w:eastAsia="de-DE"/>
         </w:rPr>
       </w:pPr>
-      <w:proofErr w:type="spellStart"/>
       <w:r>
         <w:rPr>
           <w:rFonts w:ascii="Courier New" w:eastAsia="Times New Roman" w:hAnsi="Courier New" w:cs="Courier New"/>
@@ -1808,7 +1685,6 @@
         </w:rPr>
         <w:t>ground_speed_at_lift_off</w:t>
       </w:r>
-      <w:proofErr w:type="spellEnd"/>
       <w:r>
         <w:rPr>
           <w:rFonts w:ascii="Arial" w:eastAsia="Times New Roman" w:hAnsi="Arial" w:cs="Arial"/>
@@ -1832,7 +1708,6 @@
           <w:lang w:val="en-GB" w:eastAsia="de-DE"/>
         </w:rPr>
       </w:pPr>
-      <w:proofErr w:type="spellStart"/>
       <w:r>
         <w:rPr>
           <w:rFonts w:ascii="Courier New" w:eastAsia="Times New Roman" w:hAnsi="Courier New" w:cs="Courier New"/>
@@ -1841,7 +1716,6 @@
         </w:rPr>
         <w:t>ground_speed_delta</w:t>
       </w:r>
-      <w:proofErr w:type="spellEnd"/>
       <w:r>
         <w:rPr>
           <w:rFonts w:ascii="Arial" w:eastAsia="Times New Roman" w:hAnsi="Arial" w:cs="Arial"/>
@@ -1865,7 +1739,6 @@
           <w:lang w:val="en-GB" w:eastAsia="de-DE"/>
         </w:rPr>
       </w:pPr>
-      <w:proofErr w:type="spellStart"/>
       <w:r>
         <w:rPr>
           <w:rFonts w:ascii="Courier New" w:eastAsia="Times New Roman" w:hAnsi="Courier New" w:cs="Courier New"/>
@@ -1874,7 +1747,6 @@
         </w:rPr>
         <w:t>taxiout_time</w:t>
       </w:r>
-      <w:proofErr w:type="spellEnd"/>
       <w:r>
         <w:rPr>
           <w:rFonts w:ascii="Arial" w:eastAsia="Times New Roman" w:hAnsi="Arial" w:cs="Arial"/>
@@ -1898,7 +1770,6 @@
           <w:lang w:val="en-GB" w:eastAsia="de-DE"/>
         </w:rPr>
       </w:pPr>
-      <w:proofErr w:type="spellStart"/>
       <w:r>
         <w:rPr>
           <w:rFonts w:ascii="Courier New" w:eastAsia="Times New Roman" w:hAnsi="Courier New" w:cs="Courier New"/>
@@ -1907,7 +1778,6 @@
         </w:rPr>
         <w:t>time_to_lift_off</w:t>
       </w:r>
-      <w:proofErr w:type="spellEnd"/>
       <w:r>
         <w:rPr>
           <w:rFonts w:ascii="Arial" w:eastAsia="Times New Roman" w:hAnsi="Arial" w:cs="Arial"/>
@@ -1931,7 +1801,6 @@
           <w:lang w:val="en-GB" w:eastAsia="de-DE"/>
         </w:rPr>
       </w:pPr>
-      <w:proofErr w:type="spellStart"/>
       <w:r>
         <w:rPr>
           <w:rFonts w:ascii="Courier New" w:eastAsia="Times New Roman" w:hAnsi="Courier New" w:cs="Courier New"/>
@@ -1940,7 +1809,6 @@
         </w:rPr>
         <w:t>avg_altitude</w:t>
       </w:r>
-      <w:proofErr w:type="spellEnd"/>
       <w:r>
         <w:rPr>
           <w:rFonts w:ascii="Arial" w:eastAsia="Times New Roman" w:hAnsi="Arial" w:cs="Arial"/>
@@ -1964,7 +1832,6 @@
           <w:lang w:val="en-GB" w:eastAsia="de-DE"/>
         </w:rPr>
       </w:pPr>
-      <w:proofErr w:type="spellStart"/>
       <w:r>
         <w:rPr>
           <w:rFonts w:ascii="Courier New" w:eastAsia="Times New Roman" w:hAnsi="Courier New" w:cs="Courier New"/>
@@ -1973,7 +1840,6 @@
         </w:rPr>
         <w:t>jet_stream_coeff</w:t>
       </w:r>
-      <w:proofErr w:type="spellEnd"/>
       <w:r>
         <w:rPr>
           <w:rFonts w:ascii="Arial" w:eastAsia="Times New Roman" w:hAnsi="Arial" w:cs="Arial"/>
@@ -2028,7 +1894,6 @@
           <w:lang w:val="en-GB" w:eastAsia="de-DE"/>
         </w:rPr>
       </w:pPr>
-      <w:proofErr w:type="spellStart"/>
       <w:r>
         <w:rPr>
           <w:rFonts w:ascii="Courier New" w:eastAsia="Times New Roman" w:hAnsi="Courier New" w:cs="Courier New"/>
@@ -2037,7 +1902,6 @@
         </w:rPr>
         <w:t>departure_temp</w:t>
       </w:r>
-      <w:proofErr w:type="spellEnd"/>
       <w:r>
         <w:rPr>
           <w:rFonts w:ascii="Arial" w:eastAsia="Times New Roman" w:hAnsi="Arial" w:cs="Arial"/>
@@ -2061,7 +1925,6 @@
           <w:lang w:val="en-GB" w:eastAsia="de-DE"/>
         </w:rPr>
       </w:pPr>
-      <w:proofErr w:type="spellStart"/>
       <w:r>
         <w:rPr>
           <w:rFonts w:ascii="Courier New" w:eastAsia="Times New Roman" w:hAnsi="Courier New" w:cs="Courier New"/>
@@ -2070,7 +1933,6 @@
         </w:rPr>
         <w:t>arrival_temp</w:t>
       </w:r>
-      <w:proofErr w:type="spellEnd"/>
       <w:r>
         <w:rPr>
           <w:rFonts w:ascii="Arial" w:eastAsia="Times New Roman" w:hAnsi="Arial" w:cs="Arial"/>
@@ -2094,7 +1956,6 @@
           <w:lang w:val="en-GB" w:eastAsia="de-DE"/>
         </w:rPr>
       </w:pPr>
-      <w:proofErr w:type="spellStart"/>
       <w:r>
         <w:rPr>
           <w:rFonts w:ascii="Courier New" w:eastAsia="Times New Roman" w:hAnsi="Courier New" w:cs="Courier New"/>
@@ -2103,7 +1964,6 @@
         </w:rPr>
         <w:t>u_wind</w:t>
       </w:r>
-      <w:proofErr w:type="spellEnd"/>
       <w:r>
         <w:rPr>
           <w:rFonts w:ascii="Arial" w:eastAsia="Times New Roman" w:hAnsi="Arial" w:cs="Arial"/>
@@ -2127,7 +1987,6 @@
           <w:lang w:val="en-GB" w:eastAsia="de-DE"/>
         </w:rPr>
       </w:pPr>
-      <w:proofErr w:type="spellStart"/>
       <w:r>
         <w:rPr>
           <w:rFonts w:ascii="Courier New" w:eastAsia="Times New Roman" w:hAnsi="Courier New" w:cs="Courier New"/>
@@ -2136,7 +1995,6 @@
         </w:rPr>
         <w:t>v_wind</w:t>
       </w:r>
-      <w:proofErr w:type="spellEnd"/>
       <w:r>
         <w:rPr>
           <w:rFonts w:ascii="Arial" w:eastAsia="Times New Roman" w:hAnsi="Arial" w:cs="Arial"/>
@@ -2160,7 +2018,6 @@
           <w:lang w:val="en-GB" w:eastAsia="de-DE"/>
         </w:rPr>
       </w:pPr>
-      <w:proofErr w:type="spellStart"/>
       <w:r>
         <w:rPr>
           <w:rFonts w:ascii="Courier New" w:eastAsia="Times New Roman" w:hAnsi="Courier New" w:cs="Courier New"/>
@@ -2169,7 +2026,6 @@
         </w:rPr>
         <w:t>vertical_ascend</w:t>
       </w:r>
-      <w:proofErr w:type="spellEnd"/>
       <w:r>
         <w:rPr>
           <w:rFonts w:ascii="Arial" w:eastAsia="Times New Roman" w:hAnsi="Arial" w:cs="Arial"/>
@@ -2193,7 +2049,6 @@
           <w:lang w:val="en-GB" w:eastAsia="de-DE"/>
         </w:rPr>
       </w:pPr>
-      <w:proofErr w:type="spellStart"/>
       <w:r>
         <w:rPr>
           <w:rFonts w:ascii="Courier New" w:eastAsia="Times New Roman" w:hAnsi="Courier New" w:cs="Courier New"/>
@@ -2202,7 +2057,6 @@
         </w:rPr>
         <w:t>vertical_descend</w:t>
       </w:r>
-      <w:proofErr w:type="spellEnd"/>
       <w:r>
         <w:rPr>
           <w:rFonts w:ascii="Arial" w:eastAsia="Times New Roman" w:hAnsi="Arial" w:cs="Arial"/>
@@ -2226,7 +2080,6 @@
           <w:lang w:val="en-GB" w:eastAsia="de-DE"/>
         </w:rPr>
       </w:pPr>
-      <w:proofErr w:type="spellStart"/>
       <w:r>
         <w:rPr>
           <w:rFonts w:ascii="Courier New" w:eastAsia="Times New Roman" w:hAnsi="Courier New" w:cs="Courier New"/>
@@ -2235,7 +2088,6 @@
         </w:rPr>
         <w:t>humidity_diff</w:t>
       </w:r>
-      <w:proofErr w:type="spellEnd"/>
       <w:r>
         <w:rPr>
           <w:rFonts w:ascii="Arial" w:eastAsia="Times New Roman" w:hAnsi="Arial" w:cs="Arial"/>
@@ -2291,6 +2143,7 @@
           <w:color w:val="000000"/>
           <w:lang w:val="en-GB" w:eastAsia="de-DE"/>
         </w:rPr>
+        <w:lastRenderedPageBreak/>
         <w:t>Categorical Features</w:t>
       </w:r>
       <w:r>
@@ -2347,7 +2200,6 @@
           <w:color w:val="000000"/>
           <w:lang w:val="en-GB" w:eastAsia="de-DE"/>
         </w:rPr>
-        <w:lastRenderedPageBreak/>
         <w:t>Numerical Features</w:t>
       </w:r>
       <w:r>
@@ -2373,7 +2225,6 @@
           <w:lang w:val="en-GB" w:eastAsia="de-DE"/>
         </w:rPr>
       </w:pPr>
-      <w:proofErr w:type="spellStart"/>
       <w:r>
         <w:rPr>
           <w:rFonts w:ascii="Courier New" w:eastAsia="Times New Roman" w:hAnsi="Courier New" w:cs="Courier New"/>
@@ -2382,7 +2233,6 @@
         </w:rPr>
         <w:t>flight_duration</w:t>
       </w:r>
-      <w:proofErr w:type="spellEnd"/>
     </w:p>
     <w:p>
       <w:pPr>
@@ -2398,7 +2248,6 @@
           <w:lang w:val="en-GB" w:eastAsia="de-DE"/>
         </w:rPr>
       </w:pPr>
-      <w:proofErr w:type="spellStart"/>
       <w:r>
         <w:rPr>
           <w:rFonts w:ascii="Courier New" w:eastAsia="Times New Roman" w:hAnsi="Courier New" w:cs="Courier New"/>
@@ -2407,7 +2256,6 @@
         </w:rPr>
         <w:t>flown_distance</w:t>
       </w:r>
-      <w:proofErr w:type="spellEnd"/>
     </w:p>
     <w:p>
       <w:pPr>
@@ -2423,7 +2271,6 @@
           <w:lang w:val="en-GB" w:eastAsia="de-DE"/>
         </w:rPr>
       </w:pPr>
-      <w:proofErr w:type="spellStart"/>
       <w:r>
         <w:rPr>
           <w:rFonts w:ascii="Courier New" w:eastAsia="Times New Roman" w:hAnsi="Courier New" w:cs="Courier New"/>
@@ -2432,7 +2279,6 @@
         </w:rPr>
         <w:t>taxiout_time</w:t>
       </w:r>
-      <w:proofErr w:type="spellEnd"/>
     </w:p>
     <w:p>
       <w:pPr>
@@ -2448,8 +2294,6 @@
           <w:lang w:val="en-GB" w:eastAsia="de-DE"/>
         </w:rPr>
       </w:pPr>
-      <w:proofErr w:type="spellStart"/>
-      <w:proofErr w:type="gramStart"/>
       <w:r>
         <w:rPr>
           <w:rFonts w:ascii="Courier New" w:eastAsia="Times New Roman" w:hAnsi="Courier New" w:cs="Courier New"/>
@@ -2458,8 +2302,6 @@
         </w:rPr>
         <w:t>MSCI.Adj.Close</w:t>
       </w:r>
-      <w:proofErr w:type="spellEnd"/>
-      <w:proofErr w:type="gramEnd"/>
       <w:r>
         <w:rPr>
           <w:rFonts w:ascii="Arial" w:eastAsia="Times New Roman" w:hAnsi="Arial" w:cs="Arial"/>
@@ -2483,8 +2325,6 @@
           <w:lang w:val="en-GB" w:eastAsia="de-DE"/>
         </w:rPr>
       </w:pPr>
-      <w:proofErr w:type="spellStart"/>
-      <w:proofErr w:type="gramStart"/>
       <w:r>
         <w:rPr>
           <w:rFonts w:ascii="Courier New" w:eastAsia="Times New Roman" w:hAnsi="Courier New" w:cs="Courier New"/>
@@ -2493,8 +2333,6 @@
         </w:rPr>
         <w:t>Oil.Adj.Close</w:t>
       </w:r>
-      <w:proofErr w:type="spellEnd"/>
-      <w:proofErr w:type="gramEnd"/>
       <w:r>
         <w:rPr>
           <w:rFonts w:ascii="Arial" w:eastAsia="Times New Roman" w:hAnsi="Arial" w:cs="Arial"/>
@@ -2800,25 +2638,7 @@
           <w:color w:val="000000"/>
           <w:lang w:val="en-GB" w:eastAsia="de-DE"/>
         </w:rPr>
-        <w:t xml:space="preserve">: </w:t>
-      </w:r>
-      <w:proofErr w:type="spellStart"/>
-      <w:r>
-        <w:rPr>
-          <w:rFonts w:ascii="Arial" w:eastAsia="Times New Roman" w:hAnsi="Arial" w:cs="Arial"/>
-          <w:color w:val="000000"/>
-          <w:lang w:val="en-GB" w:eastAsia="de-DE"/>
-        </w:rPr>
-        <w:t>Center</w:t>
-      </w:r>
-      <w:proofErr w:type="spellEnd"/>
-      <w:r>
-        <w:rPr>
-          <w:rFonts w:ascii="Arial" w:eastAsia="Times New Roman" w:hAnsi="Arial" w:cs="Arial"/>
-          <w:color w:val="000000"/>
-          <w:lang w:val="en-GB" w:eastAsia="de-DE"/>
-        </w:rPr>
-        <w:t xml:space="preserve"> and scale numerical features to have zero mean and unit variance.</w:t>
+        <w:t>: Center and scale numerical features to have zero mean and unit variance.</w:t>
       </w:r>
     </w:p>
     <w:p>
@@ -2835,53 +2655,23 @@
           <w:lang w:val="en-GB" w:eastAsia="de-DE"/>
         </w:rPr>
       </w:pPr>
-      <w:proofErr w:type="spellStart"/>
-      <w:r>
-        <w:rPr>
-          <w:rFonts w:ascii="Arial" w:eastAsia="Times New Roman" w:hAnsi="Arial" w:cs="Arial"/>
-          <w:b/>
-          <w:bCs/>
-          <w:color w:val="000000"/>
-          <w:lang w:val="en-GB" w:eastAsia="de-DE"/>
-        </w:rPr>
-        <w:t>Preprocessing</w:t>
-      </w:r>
-      <w:proofErr w:type="spellEnd"/>
-      <w:r>
-        <w:rPr>
-          <w:rFonts w:ascii="Arial" w:eastAsia="Times New Roman" w:hAnsi="Arial" w:cs="Arial"/>
-          <w:b/>
-          <w:bCs/>
-          <w:color w:val="000000"/>
-          <w:lang w:val="en-GB" w:eastAsia="de-DE"/>
-        </w:rPr>
-        <w:t xml:space="preserve"> Model</w:t>
-      </w:r>
-      <w:r>
-        <w:rPr>
-          <w:rFonts w:ascii="Arial" w:eastAsia="Times New Roman" w:hAnsi="Arial" w:cs="Arial"/>
-          <w:color w:val="000000"/>
-          <w:lang w:val="en-GB" w:eastAsia="de-DE"/>
-        </w:rPr>
-        <w:t xml:space="preserve">: Fit the </w:t>
-      </w:r>
-      <w:proofErr w:type="spellStart"/>
-      <w:r>
-        <w:rPr>
-          <w:rFonts w:ascii="Arial" w:eastAsia="Times New Roman" w:hAnsi="Arial" w:cs="Arial"/>
-          <w:color w:val="000000"/>
-          <w:lang w:val="en-GB" w:eastAsia="de-DE"/>
-        </w:rPr>
-        <w:t>preprocessing</w:t>
-      </w:r>
-      <w:proofErr w:type="spellEnd"/>
-      <w:r>
-        <w:rPr>
-          <w:rFonts w:ascii="Arial" w:eastAsia="Times New Roman" w:hAnsi="Arial" w:cs="Arial"/>
-          <w:color w:val="000000"/>
-          <w:lang w:val="en-GB" w:eastAsia="de-DE"/>
-        </w:rPr>
-        <w:t xml:space="preserve"> model on training data and apply it to both training and testing sets.</w:t>
+      <w:r>
+        <w:rPr>
+          <w:rFonts w:ascii="Arial" w:eastAsia="Times New Roman" w:hAnsi="Arial" w:cs="Arial"/>
+          <w:b/>
+          <w:bCs/>
+          <w:color w:val="000000"/>
+          <w:lang w:val="en-GB" w:eastAsia="de-DE"/>
+        </w:rPr>
+        <w:t>Preprocessing Model</w:t>
+      </w:r>
+      <w:r>
+        <w:rPr>
+          <w:rFonts w:ascii="Arial" w:eastAsia="Times New Roman" w:hAnsi="Arial" w:cs="Arial"/>
+          <w:color w:val="000000"/>
+          <w:lang w:val="en-GB" w:eastAsia="de-DE"/>
+        </w:rPr>
+        <w:t>: Fit the preprocessing model on training data and apply it to both training and testing sets.</w:t>
       </w:r>
     </w:p>
     <w:p>
@@ -2942,7 +2732,6 @@
         </w:rPr>
         <w:t>: Merge the processed categorical and numerical matrices to form the final feature matrices (</w:t>
       </w:r>
-      <w:proofErr w:type="spellStart"/>
       <w:r>
         <w:rPr>
           <w:rFonts w:ascii="Courier New" w:eastAsia="Times New Roman" w:hAnsi="Courier New" w:cs="Courier New"/>
@@ -2951,7 +2740,6 @@
         </w:rPr>
         <w:t>X_train</w:t>
       </w:r>
-      <w:proofErr w:type="spellEnd"/>
       <w:r>
         <w:rPr>
           <w:rFonts w:ascii="Arial" w:eastAsia="Times New Roman" w:hAnsi="Arial" w:cs="Arial"/>
@@ -2960,7 +2748,6 @@
         </w:rPr>
         <w:t xml:space="preserve"> and </w:t>
       </w:r>
-      <w:proofErr w:type="spellStart"/>
       <w:r>
         <w:rPr>
           <w:rFonts w:ascii="Courier New" w:eastAsia="Times New Roman" w:hAnsi="Courier New" w:cs="Courier New"/>
@@ -2969,7 +2756,6 @@
         </w:rPr>
         <w:t>X_test</w:t>
       </w:r>
-      <w:proofErr w:type="spellEnd"/>
       <w:r>
         <w:rPr>
           <w:rFonts w:ascii="Arial" w:eastAsia="Times New Roman" w:hAnsi="Arial" w:cs="Arial"/>
@@ -3028,33 +2814,7 @@
           <w:szCs w:val="26"/>
           <w:lang w:val="en-GB" w:eastAsia="de-DE"/>
         </w:rPr>
-        <w:t xml:space="preserve">Choice of </w:t>
-      </w:r>
-      <w:proofErr w:type="spellStart"/>
-      <w:r>
-        <w:rPr>
-          <w:rFonts w:ascii="Arial" w:eastAsia="Times New Roman" w:hAnsi="Arial" w:cs="Arial"/>
-          <w:b/>
-          <w:bCs/>
-          <w:color w:val="000000"/>
-          <w:sz w:val="26"/>
-          <w:szCs w:val="26"/>
-          <w:lang w:val="en-GB" w:eastAsia="de-DE"/>
-        </w:rPr>
-        <w:t>XGBoost</w:t>
-      </w:r>
-      <w:proofErr w:type="spellEnd"/>
-      <w:r>
-        <w:rPr>
-          <w:rFonts w:ascii="Arial" w:eastAsia="Times New Roman" w:hAnsi="Arial" w:cs="Arial"/>
-          <w:b/>
-          <w:bCs/>
-          <w:color w:val="000000"/>
-          <w:sz w:val="26"/>
-          <w:szCs w:val="26"/>
-          <w:lang w:val="en-GB" w:eastAsia="de-DE"/>
-        </w:rPr>
-        <w:t xml:space="preserve"> Model</w:t>
+        <w:t>Choice of XGBoost Model</w:t>
       </w:r>
     </w:p>
     <w:p>
@@ -3067,7 +2827,6 @@
           <w:lang w:val="en-GB" w:eastAsia="de-DE"/>
         </w:rPr>
       </w:pPr>
-      <w:proofErr w:type="spellStart"/>
       <w:r>
         <w:rPr>
           <w:rFonts w:ascii="Arial" w:eastAsia="Times New Roman" w:hAnsi="Arial" w:cs="Arial"/>
@@ -3078,7 +2837,6 @@
         </w:rPr>
         <w:t>XGBoost</w:t>
       </w:r>
-      <w:proofErr w:type="spellEnd"/>
       <w:r>
         <w:rPr>
           <w:rFonts w:ascii="Arial" w:eastAsia="Times New Roman" w:hAnsi="Arial" w:cs="Arial"/>
@@ -3118,25 +2876,7 @@
           <w:color w:val="000000"/>
           <w:lang w:val="en-GB" w:eastAsia="de-DE"/>
         </w:rPr>
-        <w:t xml:space="preserve">: </w:t>
-      </w:r>
-      <w:proofErr w:type="spellStart"/>
-      <w:r>
-        <w:rPr>
-          <w:rFonts w:ascii="Arial" w:eastAsia="Times New Roman" w:hAnsi="Arial" w:cs="Arial"/>
-          <w:color w:val="000000"/>
-          <w:lang w:val="en-GB" w:eastAsia="de-DE"/>
-        </w:rPr>
-        <w:t>XGBoost</w:t>
-      </w:r>
-      <w:proofErr w:type="spellEnd"/>
-      <w:r>
-        <w:rPr>
-          <w:rFonts w:ascii="Arial" w:eastAsia="Times New Roman" w:hAnsi="Arial" w:cs="Arial"/>
-          <w:color w:val="000000"/>
-          <w:lang w:val="en-GB" w:eastAsia="de-DE"/>
-        </w:rPr>
-        <w:t xml:space="preserve"> is renowned for its efficiency and accuracy in regression tasks, often outperforming other algorithms.</w:t>
+        <w:t>: XGBoost is renowned for its efficiency and accuracy in regression tasks, often outperforming other algorithms.</w:t>
       </w:r>
     </w:p>
     <w:p>
@@ -3363,6 +3103,7 @@
           <w:color w:val="000000"/>
           <w:lang w:val="en-GB" w:eastAsia="de-DE"/>
         </w:rPr>
+        <w:lastRenderedPageBreak/>
         <w:t>Bayesian Optimization</w:t>
       </w:r>
       <w:r>
@@ -3371,25 +3112,7 @@
           <w:color w:val="000000"/>
           <w:lang w:val="en-GB" w:eastAsia="de-DE"/>
         </w:rPr>
-        <w:t xml:space="preserve"> is used to optimize the hyperparameters of the </w:t>
-      </w:r>
-      <w:proofErr w:type="spellStart"/>
-      <w:r>
-        <w:rPr>
-          <w:rFonts w:ascii="Arial" w:eastAsia="Times New Roman" w:hAnsi="Arial" w:cs="Arial"/>
-          <w:color w:val="000000"/>
-          <w:lang w:val="en-GB" w:eastAsia="de-DE"/>
-        </w:rPr>
-        <w:t>XGBoost</w:t>
-      </w:r>
-      <w:proofErr w:type="spellEnd"/>
-      <w:r>
-        <w:rPr>
-          <w:rFonts w:ascii="Arial" w:eastAsia="Times New Roman" w:hAnsi="Arial" w:cs="Arial"/>
-          <w:color w:val="000000"/>
-          <w:lang w:val="en-GB" w:eastAsia="de-DE"/>
-        </w:rPr>
-        <w:t xml:space="preserve"> models.</w:t>
+        <w:t xml:space="preserve"> is used to optimize the hyperparameters of the XGBoost models.</w:t>
       </w:r>
     </w:p>
     <w:p>
@@ -3414,7 +3137,6 @@
           <w:color w:val="000000"/>
           <w:lang w:val="en-GB" w:eastAsia="de-DE"/>
         </w:rPr>
-        <w:lastRenderedPageBreak/>
         <w:t>Efficiency</w:t>
       </w:r>
       <w:r>
@@ -3802,7 +3524,6 @@
         </w:rPr>
         <w:t>Maximum Tree Depth (</w:t>
       </w:r>
-      <w:proofErr w:type="spellStart"/>
       <w:r>
         <w:rPr>
           <w:rFonts w:ascii="Courier New" w:eastAsia="Times New Roman" w:hAnsi="Courier New" w:cs="Courier New"/>
@@ -3813,7 +3534,6 @@
         </w:rPr>
         <w:t>max_depth</w:t>
       </w:r>
-      <w:proofErr w:type="spellEnd"/>
       <w:r>
         <w:rPr>
           <w:rFonts w:ascii="Arial" w:eastAsia="Times New Roman" w:hAnsi="Arial" w:cs="Arial"/>
@@ -3857,7 +3577,6 @@
         </w:rPr>
         <w:t>Minimum Child Weight (</w:t>
       </w:r>
-      <w:proofErr w:type="spellStart"/>
       <w:r>
         <w:rPr>
           <w:rFonts w:ascii="Courier New" w:eastAsia="Times New Roman" w:hAnsi="Courier New" w:cs="Courier New"/>
@@ -3868,7 +3587,6 @@
         </w:rPr>
         <w:t>min_child_weight</w:t>
       </w:r>
-      <w:proofErr w:type="spellEnd"/>
       <w:r>
         <w:rPr>
           <w:rFonts w:ascii="Arial" w:eastAsia="Times New Roman" w:hAnsi="Arial" w:cs="Arial"/>
@@ -3965,7 +3683,6 @@
         </w:rPr>
         <w:t>Column Sample by Tree (</w:t>
       </w:r>
-      <w:proofErr w:type="spellStart"/>
       <w:r>
         <w:rPr>
           <w:rFonts w:ascii="Courier New" w:eastAsia="Times New Roman" w:hAnsi="Courier New" w:cs="Courier New"/>
@@ -3976,7 +3693,6 @@
         </w:rPr>
         <w:t>colsample_bytree</w:t>
       </w:r>
-      <w:proofErr w:type="spellEnd"/>
       <w:r>
         <w:rPr>
           <w:rFonts w:ascii="Arial" w:eastAsia="Times New Roman" w:hAnsi="Arial" w:cs="Arial"/>
@@ -4146,7 +3862,6 @@
         </w:rPr>
         <w:t>Number of Boosting Rounds (</w:t>
       </w:r>
-      <w:proofErr w:type="spellStart"/>
       <w:r>
         <w:rPr>
           <w:rFonts w:ascii="Courier New" w:eastAsia="Times New Roman" w:hAnsi="Courier New" w:cs="Courier New"/>
@@ -4157,7 +3872,6 @@
         </w:rPr>
         <w:t>nrounds</w:t>
       </w:r>
-      <w:proofErr w:type="spellEnd"/>
       <w:r>
         <w:rPr>
           <w:rFonts w:ascii="Arial" w:eastAsia="Times New Roman" w:hAnsi="Arial" w:cs="Arial"/>
@@ -4255,7 +3969,6 @@
         </w:rPr>
         <w:t xml:space="preserve">Create a cluster using the </w:t>
       </w:r>
-      <w:proofErr w:type="spellStart"/>
       <w:r>
         <w:rPr>
           <w:rFonts w:ascii="Courier New" w:eastAsia="Times New Roman" w:hAnsi="Courier New" w:cs="Courier New"/>
@@ -4264,7 +3977,6 @@
         </w:rPr>
         <w:t>doParallel</w:t>
       </w:r>
-      <w:proofErr w:type="spellEnd"/>
       <w:r>
         <w:rPr>
           <w:rFonts w:ascii="Arial" w:eastAsia="Times New Roman" w:hAnsi="Arial" w:cs="Arial"/>
@@ -4378,7 +4090,6 @@
         </w:rPr>
         <w:t>: Start with a predefined number of random samples (</w:t>
       </w:r>
-      <w:proofErr w:type="spellStart"/>
       <w:r>
         <w:rPr>
           <w:rFonts w:ascii="Courier New" w:eastAsia="Times New Roman" w:hAnsi="Courier New" w:cs="Courier New"/>
@@ -4387,7 +4098,6 @@
         </w:rPr>
         <w:t>initPoints</w:t>
       </w:r>
-      <w:proofErr w:type="spellEnd"/>
       <w:r>
         <w:rPr>
           <w:rFonts w:ascii="Arial" w:eastAsia="Times New Roman" w:hAnsi="Arial" w:cs="Arial"/>
@@ -4429,8 +4139,6 @@
         </w:rPr>
         <w:t>: Run the optimization for a specified number of iterations (</w:t>
       </w:r>
-      <w:proofErr w:type="spellStart"/>
-      <w:proofErr w:type="gramStart"/>
       <w:r>
         <w:rPr>
           <w:rFonts w:ascii="Courier New" w:eastAsia="Times New Roman" w:hAnsi="Courier New" w:cs="Courier New"/>
@@ -4439,8 +4147,6 @@
         </w:rPr>
         <w:t>iters.n</w:t>
       </w:r>
-      <w:proofErr w:type="spellEnd"/>
-      <w:proofErr w:type="gramEnd"/>
       <w:r>
         <w:rPr>
           <w:rFonts w:ascii="Arial" w:eastAsia="Times New Roman" w:hAnsi="Arial" w:cs="Arial"/>
@@ -4727,7 +4433,6 @@
           <w:lang w:val="en-GB" w:eastAsia="de-DE"/>
         </w:rPr>
       </w:pPr>
-      <w:proofErr w:type="spellStart"/>
       <w:r>
         <w:rPr>
           <w:rFonts w:ascii="Arial" w:eastAsia="Times New Roman" w:hAnsi="Arial" w:cs="Arial"/>
@@ -4738,9 +4443,88 @@
           <w:szCs w:val="26"/>
           <w:lang w:val="en-GB" w:eastAsia="de-DE"/>
         </w:rPr>
-        <w:t>DMatrix</w:t>
-      </w:r>
-      <w:proofErr w:type="spellEnd"/>
+        <w:t>DMatrix Creation</w:t>
+      </w:r>
+    </w:p>
+    <w:p>
+      <w:pPr>
+        <w:numPr>
+          <w:ilvl w:val="0"/>
+          <w:numId w:val="17"/>
+        </w:numPr>
+        <w:spacing w:before="240" w:after="0" w:line="240" w:lineRule="auto"/>
+        <w:textAlignment w:val="baseline"/>
+        <w:rPr>
+          <w:rFonts w:ascii="Arial" w:eastAsia="Times New Roman" w:hAnsi="Arial" w:cs="Arial"/>
+          <w:color w:val="000000"/>
+          <w:lang w:val="en-GB" w:eastAsia="de-DE"/>
+        </w:rPr>
+      </w:pPr>
+      <w:r>
+        <w:rPr>
+          <w:rFonts w:ascii="Arial" w:eastAsia="Times New Roman" w:hAnsi="Arial" w:cs="Arial"/>
+          <w:b/>
+          <w:bCs/>
+          <w:color w:val="000000"/>
+          <w:lang w:val="en-GB" w:eastAsia="de-DE"/>
+        </w:rPr>
+        <w:t>Training DMatrix</w:t>
+      </w:r>
+      <w:r>
+        <w:rPr>
+          <w:rFonts w:ascii="Arial" w:eastAsia="Times New Roman" w:hAnsi="Arial" w:cs="Arial"/>
+          <w:color w:val="000000"/>
+          <w:lang w:val="en-GB" w:eastAsia="de-DE"/>
+        </w:rPr>
+        <w:t>: Create a DMatrix object for the training data, which is an optimized data structure that XGBoost uses for efficient computation.</w:t>
+      </w:r>
+    </w:p>
+    <w:p>
+      <w:pPr>
+        <w:numPr>
+          <w:ilvl w:val="0"/>
+          <w:numId w:val="17"/>
+        </w:numPr>
+        <w:spacing w:after="240" w:line="240" w:lineRule="auto"/>
+        <w:textAlignment w:val="baseline"/>
+        <w:rPr>
+          <w:rFonts w:ascii="Arial" w:eastAsia="Times New Roman" w:hAnsi="Arial" w:cs="Arial"/>
+          <w:color w:val="000000"/>
+          <w:lang w:val="en-GB" w:eastAsia="de-DE"/>
+        </w:rPr>
+      </w:pPr>
+      <w:r>
+        <w:rPr>
+          <w:rFonts w:ascii="Arial" w:eastAsia="Times New Roman" w:hAnsi="Arial" w:cs="Arial"/>
+          <w:b/>
+          <w:bCs/>
+          <w:color w:val="000000"/>
+          <w:lang w:val="en-GB" w:eastAsia="de-DE"/>
+        </w:rPr>
+        <w:t>Testing DMatrix</w:t>
+      </w:r>
+      <w:r>
+        <w:rPr>
+          <w:rFonts w:ascii="Arial" w:eastAsia="Times New Roman" w:hAnsi="Arial" w:cs="Arial"/>
+          <w:color w:val="000000"/>
+          <w:lang w:val="en-GB" w:eastAsia="de-DE"/>
+        </w:rPr>
+        <w:t>: Similarly, create a DMatrix object for the testing data.</w:t>
+      </w:r>
+    </w:p>
+    <w:p>
+      <w:pPr>
+        <w:spacing w:before="280" w:after="80" w:line="240" w:lineRule="auto"/>
+        <w:outlineLvl w:val="2"/>
+        <w:rPr>
+          <w:rFonts w:ascii="Times New Roman" w:eastAsia="Times New Roman" w:hAnsi="Times New Roman" w:cs="Times New Roman"/>
+          <w:b/>
+          <w:bCs/>
+          <w:sz w:val="27"/>
+          <w:szCs w:val="27"/>
+          <w:lang w:val="en-GB" w:eastAsia="de-DE"/>
+        </w:rPr>
+      </w:pPr>
       <w:r>
         <w:rPr>
           <w:rFonts w:ascii="Arial" w:eastAsia="Times New Roman" w:hAnsi="Arial" w:cs="Arial"/>
@@ -4751,14 +4535,14 @@
           <w:szCs w:val="26"/>
           <w:lang w:val="en-GB" w:eastAsia="de-DE"/>
         </w:rPr>
-        <w:t xml:space="preserve"> Creation</w:t>
+        <w:t>Final Model Training</w:t>
       </w:r>
     </w:p>
     <w:p>
       <w:pPr>
         <w:numPr>
           <w:ilvl w:val="0"/>
-          <w:numId w:val="17"/>
+          <w:numId w:val="18"/>
         </w:numPr>
         <w:spacing w:before="240" w:after="0" w:line="240" w:lineRule="auto"/>
         <w:textAlignment w:val="baseline"/>
@@ -4776,70 +4560,104 @@
           <w:color w:val="000000"/>
           <w:lang w:val="en-GB" w:eastAsia="de-DE"/>
         </w:rPr>
-        <w:t xml:space="preserve">Training </w:t>
-      </w:r>
-      <w:proofErr w:type="spellStart"/>
-      <w:r>
-        <w:rPr>
-          <w:rFonts w:ascii="Arial" w:eastAsia="Times New Roman" w:hAnsi="Arial" w:cs="Arial"/>
-          <w:b/>
-          <w:bCs/>
-          <w:color w:val="000000"/>
-          <w:lang w:val="en-GB" w:eastAsia="de-DE"/>
-        </w:rPr>
-        <w:t>DMatrix</w:t>
-      </w:r>
-      <w:proofErr w:type="spellEnd"/>
-      <w:r>
-        <w:rPr>
-          <w:rFonts w:ascii="Arial" w:eastAsia="Times New Roman" w:hAnsi="Arial" w:cs="Arial"/>
-          <w:color w:val="000000"/>
-          <w:lang w:val="en-GB" w:eastAsia="de-DE"/>
-        </w:rPr>
-        <w:t xml:space="preserve">: Create a </w:t>
-      </w:r>
-      <w:proofErr w:type="spellStart"/>
-      <w:r>
-        <w:rPr>
-          <w:rFonts w:ascii="Arial" w:eastAsia="Times New Roman" w:hAnsi="Arial" w:cs="Arial"/>
-          <w:color w:val="000000"/>
-          <w:lang w:val="en-GB" w:eastAsia="de-DE"/>
-        </w:rPr>
-        <w:t>DMatrix</w:t>
-      </w:r>
-      <w:proofErr w:type="spellEnd"/>
-      <w:r>
-        <w:rPr>
-          <w:rFonts w:ascii="Arial" w:eastAsia="Times New Roman" w:hAnsi="Arial" w:cs="Arial"/>
-          <w:color w:val="000000"/>
-          <w:lang w:val="en-GB" w:eastAsia="de-DE"/>
-        </w:rPr>
-        <w:t xml:space="preserve"> object for the training data, which is an optimized data structure that </w:t>
-      </w:r>
-      <w:proofErr w:type="spellStart"/>
-      <w:r>
-        <w:rPr>
-          <w:rFonts w:ascii="Arial" w:eastAsia="Times New Roman" w:hAnsi="Arial" w:cs="Arial"/>
-          <w:color w:val="000000"/>
-          <w:lang w:val="en-GB" w:eastAsia="de-DE"/>
-        </w:rPr>
-        <w:t>XGBoost</w:t>
-      </w:r>
-      <w:proofErr w:type="spellEnd"/>
-      <w:r>
-        <w:rPr>
-          <w:rFonts w:ascii="Arial" w:eastAsia="Times New Roman" w:hAnsi="Arial" w:cs="Arial"/>
-          <w:color w:val="000000"/>
-          <w:lang w:val="en-GB" w:eastAsia="de-DE"/>
-        </w:rPr>
-        <w:t xml:space="preserve"> uses for efficient computation.</w:t>
+        <w:t>Set Parameters</w:t>
+      </w:r>
+      <w:r>
+        <w:rPr>
+          <w:rFonts w:ascii="Arial" w:eastAsia="Times New Roman" w:hAnsi="Arial" w:cs="Arial"/>
+          <w:color w:val="000000"/>
+          <w:lang w:val="en-GB" w:eastAsia="de-DE"/>
+        </w:rPr>
+        <w:t>: Use the best hyperparameters obtained from Bayesian Optimization.</w:t>
       </w:r>
     </w:p>
     <w:p>
       <w:pPr>
         <w:numPr>
           <w:ilvl w:val="0"/>
-          <w:numId w:val="17"/>
+          <w:numId w:val="18"/>
+        </w:numPr>
+        <w:spacing w:after="0" w:line="240" w:lineRule="auto"/>
+        <w:textAlignment w:val="baseline"/>
+        <w:rPr>
+          <w:rFonts w:ascii="Arial" w:eastAsia="Times New Roman" w:hAnsi="Arial" w:cs="Arial"/>
+          <w:color w:val="000000"/>
+          <w:lang w:val="en-GB" w:eastAsia="de-DE"/>
+        </w:rPr>
+      </w:pPr>
+      <w:r>
+        <w:rPr>
+          <w:rFonts w:ascii="Arial" w:eastAsia="Times New Roman" w:hAnsi="Arial" w:cs="Arial"/>
+          <w:b/>
+          <w:bCs/>
+          <w:color w:val="000000"/>
+          <w:lang w:val="en-GB" w:eastAsia="de-DE"/>
+        </w:rPr>
+        <w:t>Early Stopping</w:t>
+      </w:r>
+      <w:r>
+        <w:rPr>
+          <w:rFonts w:ascii="Arial" w:eastAsia="Times New Roman" w:hAnsi="Arial" w:cs="Arial"/>
+          <w:color w:val="000000"/>
+          <w:lang w:val="en-GB" w:eastAsia="de-DE"/>
+        </w:rPr>
+        <w:t>: Implement early stopping by monitoring the validation error and stopping training if it doesn't improve after a certain number of rounds (</w:t>
+      </w:r>
+      <w:r>
+        <w:rPr>
+          <w:rFonts w:ascii="Courier New" w:eastAsia="Times New Roman" w:hAnsi="Courier New" w:cs="Courier New"/>
+          <w:color w:val="188038"/>
+          <w:lang w:val="en-GB" w:eastAsia="de-DE"/>
+        </w:rPr>
+        <w:t>early_stopping_rounds</w:t>
+      </w:r>
+      <w:r>
+        <w:rPr>
+          <w:rFonts w:ascii="Arial" w:eastAsia="Times New Roman" w:hAnsi="Arial" w:cs="Arial"/>
+          <w:color w:val="000000"/>
+          <w:lang w:val="en-GB" w:eastAsia="de-DE"/>
+        </w:rPr>
+        <w:t>).</w:t>
+      </w:r>
+    </w:p>
+    <w:p>
+      <w:pPr>
+        <w:numPr>
+          <w:ilvl w:val="0"/>
+          <w:numId w:val="18"/>
+        </w:numPr>
+        <w:spacing w:after="0" w:line="240" w:lineRule="auto"/>
+        <w:textAlignment w:val="baseline"/>
+        <w:rPr>
+          <w:rFonts w:ascii="Arial" w:eastAsia="Times New Roman" w:hAnsi="Arial" w:cs="Arial"/>
+          <w:color w:val="000000"/>
+          <w:lang w:val="en-GB" w:eastAsia="de-DE"/>
+        </w:rPr>
+      </w:pPr>
+      <w:r>
+        <w:rPr>
+          <w:rFonts w:ascii="Arial" w:eastAsia="Times New Roman" w:hAnsi="Arial" w:cs="Arial"/>
+          <w:b/>
+          <w:bCs/>
+          <w:color w:val="000000"/>
+          <w:lang w:val="en-GB" w:eastAsia="de-DE"/>
+        </w:rPr>
+        <w:t>Evaluation Metrics</w:t>
+      </w:r>
+      <w:r>
+        <w:rPr>
+          <w:rFonts w:ascii="Arial" w:eastAsia="Times New Roman" w:hAnsi="Arial" w:cs="Arial"/>
+          <w:color w:val="000000"/>
+          <w:lang w:val="en-GB" w:eastAsia="de-DE"/>
+        </w:rPr>
+        <w:t>: Use RMSE as the evaluation metric to measure model performance.</w:t>
+      </w:r>
+    </w:p>
+    <w:p>
+      <w:pPr>
+        <w:numPr>
+          <w:ilvl w:val="0"/>
+          <w:numId w:val="18"/>
         </w:numPr>
         <w:spacing w:after="240" w:line="240" w:lineRule="auto"/>
         <w:textAlignment w:val="baseline"/>
@@ -4857,45 +4675,15 @@
           <w:color w:val="000000"/>
           <w:lang w:val="en-GB" w:eastAsia="de-DE"/>
         </w:rPr>
-        <w:t xml:space="preserve">Testing </w:t>
-      </w:r>
-      <w:proofErr w:type="spellStart"/>
-      <w:r>
-        <w:rPr>
-          <w:rFonts w:ascii="Arial" w:eastAsia="Times New Roman" w:hAnsi="Arial" w:cs="Arial"/>
-          <w:b/>
-          <w:bCs/>
-          <w:color w:val="000000"/>
-          <w:lang w:val="en-GB" w:eastAsia="de-DE"/>
-        </w:rPr>
-        <w:t>DMatrix</w:t>
-      </w:r>
-      <w:proofErr w:type="spellEnd"/>
-      <w:r>
-        <w:rPr>
-          <w:rFonts w:ascii="Arial" w:eastAsia="Times New Roman" w:hAnsi="Arial" w:cs="Arial"/>
-          <w:color w:val="000000"/>
-          <w:lang w:val="en-GB" w:eastAsia="de-DE"/>
-        </w:rPr>
-        <w:t xml:space="preserve">: Similarly, create a </w:t>
-      </w:r>
-      <w:proofErr w:type="spellStart"/>
-      <w:r>
-        <w:rPr>
-          <w:rFonts w:ascii="Arial" w:eastAsia="Times New Roman" w:hAnsi="Arial" w:cs="Arial"/>
-          <w:color w:val="000000"/>
-          <w:lang w:val="en-GB" w:eastAsia="de-DE"/>
-        </w:rPr>
-        <w:t>DMatrix</w:t>
-      </w:r>
-      <w:proofErr w:type="spellEnd"/>
-      <w:r>
-        <w:rPr>
-          <w:rFonts w:ascii="Arial" w:eastAsia="Times New Roman" w:hAnsi="Arial" w:cs="Arial"/>
-          <w:color w:val="000000"/>
-          <w:lang w:val="en-GB" w:eastAsia="de-DE"/>
-        </w:rPr>
-        <w:t xml:space="preserve"> object for the testing data.</w:t>
+        <w:t>Watchlist</w:t>
+      </w:r>
+      <w:r>
+        <w:rPr>
+          <w:rFonts w:ascii="Arial" w:eastAsia="Times New Roman" w:hAnsi="Arial" w:cs="Arial"/>
+          <w:color w:val="000000"/>
+          <w:lang w:val="en-GB" w:eastAsia="de-DE"/>
+        </w:rPr>
+        <w:t>: Provide XGBoost with a watchlist containing the training and validation datasets to monitor performance during training.</w:t>
       </w:r>
     </w:p>
     <w:p>
@@ -4921,14 +4709,14 @@
           <w:szCs w:val="26"/>
           <w:lang w:val="en-GB" w:eastAsia="de-DE"/>
         </w:rPr>
-        <w:t>Final Model Training</w:t>
+        <w:t>Feature Importance Analysis</w:t>
       </w:r>
     </w:p>
     <w:p>
       <w:pPr>
         <w:numPr>
           <w:ilvl w:val="0"/>
-          <w:numId w:val="18"/>
+          <w:numId w:val="19"/>
         </w:numPr>
         <w:spacing w:before="240" w:after="0" w:line="240" w:lineRule="auto"/>
         <w:textAlignment w:val="baseline"/>
@@ -4946,22 +4734,22 @@
           <w:color w:val="000000"/>
           <w:lang w:val="en-GB" w:eastAsia="de-DE"/>
         </w:rPr>
-        <w:t>Set Parameters</w:t>
-      </w:r>
-      <w:r>
-        <w:rPr>
-          <w:rFonts w:ascii="Arial" w:eastAsia="Times New Roman" w:hAnsi="Arial" w:cs="Arial"/>
-          <w:color w:val="000000"/>
-          <w:lang w:val="en-GB" w:eastAsia="de-DE"/>
-        </w:rPr>
-        <w:t>: Use the best hyperparameters obtained from Bayesian Optimization.</w:t>
+        <w:t>Importance Matrix</w:t>
+      </w:r>
+      <w:r>
+        <w:rPr>
+          <w:rFonts w:ascii="Arial" w:eastAsia="Times New Roman" w:hAnsi="Arial" w:cs="Arial"/>
+          <w:color w:val="000000"/>
+          <w:lang w:val="en-GB" w:eastAsia="de-DE"/>
+        </w:rPr>
+        <w:t>: Extract the feature importance scores from the trained model to understand the impact of each feature.</w:t>
       </w:r>
     </w:p>
     <w:p>
       <w:pPr>
         <w:numPr>
           <w:ilvl w:val="0"/>
-          <w:numId w:val="18"/>
+          <w:numId w:val="19"/>
         </w:numPr>
         <w:spacing w:after="0" w:line="240" w:lineRule="auto"/>
         <w:textAlignment w:val="baseline"/>
@@ -4979,40 +4767,156 @@
           <w:color w:val="000000"/>
           <w:lang w:val="en-GB" w:eastAsia="de-DE"/>
         </w:rPr>
-        <w:t>Early Stopping</w:t>
-      </w:r>
-      <w:r>
-        <w:rPr>
-          <w:rFonts w:ascii="Arial" w:eastAsia="Times New Roman" w:hAnsi="Arial" w:cs="Arial"/>
-          <w:color w:val="000000"/>
-          <w:lang w:val="en-GB" w:eastAsia="de-DE"/>
-        </w:rPr>
-        <w:t>: Implement early stopping by monitoring the validation error and stopping training if it doesn't improve after a certain number of rounds (</w:t>
-      </w:r>
-      <w:proofErr w:type="spellStart"/>
+        <w:t>Visualization</w:t>
+      </w:r>
+      <w:r>
+        <w:rPr>
+          <w:rFonts w:ascii="Arial" w:eastAsia="Times New Roman" w:hAnsi="Arial" w:cs="Arial"/>
+          <w:color w:val="000000"/>
+          <w:lang w:val="en-GB" w:eastAsia="de-DE"/>
+        </w:rPr>
+        <w:t>: Plot the feature importance scores to visually interpret which features are most influential in predicting TOW.</w:t>
+      </w:r>
+    </w:p>
+    <w:p>
+      <w:pPr>
+        <w:numPr>
+          <w:ilvl w:val="0"/>
+          <w:numId w:val="19"/>
+        </w:numPr>
+        <w:spacing w:after="240" w:line="240" w:lineRule="auto"/>
+        <w:textAlignment w:val="baseline"/>
+        <w:rPr>
+          <w:rFonts w:ascii="Arial" w:eastAsia="Times New Roman" w:hAnsi="Arial" w:cs="Arial"/>
+          <w:color w:val="000000"/>
+          <w:lang w:val="en-GB" w:eastAsia="de-DE"/>
+        </w:rPr>
+      </w:pPr>
+      <w:r>
+        <w:rPr>
+          <w:rFonts w:ascii="Arial" w:eastAsia="Times New Roman" w:hAnsi="Arial" w:cs="Arial"/>
+          <w:b/>
+          <w:bCs/>
+          <w:color w:val="000000"/>
+          <w:lang w:val="en-GB" w:eastAsia="de-DE"/>
+        </w:rPr>
+        <w:t>Insights</w:t>
+      </w:r>
+      <w:r>
+        <w:rPr>
+          <w:rFonts w:ascii="Arial" w:eastAsia="Times New Roman" w:hAnsi="Arial" w:cs="Arial"/>
+          <w:color w:val="000000"/>
+          <w:lang w:val="en-GB" w:eastAsia="de-DE"/>
+        </w:rPr>
+        <w:t>: Use this information to potentially refine the feature set in future iterations.</w:t>
+      </w:r>
+    </w:p>
+    <w:p>
+      <w:pPr>
+        <w:spacing w:before="360" w:after="80" w:line="240" w:lineRule="auto"/>
+        <w:outlineLvl w:val="1"/>
+        <w:rPr>
+          <w:rFonts w:ascii="Times New Roman" w:eastAsia="Times New Roman" w:hAnsi="Times New Roman" w:cs="Times New Roman"/>
+          <w:b/>
+          <w:bCs/>
+          <w:sz w:val="36"/>
+          <w:szCs w:val="36"/>
+          <w:lang w:val="en-GB" w:eastAsia="de-DE"/>
+        </w:rPr>
+      </w:pPr>
+      <w:r>
+        <w:rPr>
+          <w:rFonts w:ascii="Arial" w:eastAsia="Times New Roman" w:hAnsi="Arial" w:cs="Arial"/>
+          <w:b/>
+          <w:bCs/>
+          <w:color w:val="000000"/>
+          <w:sz w:val="34"/>
+          <w:szCs w:val="34"/>
+          <w:lang w:val="en-GB" w:eastAsia="de-DE"/>
+        </w:rPr>
+        <w:t>Prediction on Submission Set</w:t>
+      </w:r>
+    </w:p>
+    <w:p>
+      <w:pPr>
+        <w:spacing w:before="280" w:after="80" w:line="240" w:lineRule="auto"/>
+        <w:outlineLvl w:val="2"/>
+        <w:rPr>
+          <w:rFonts w:ascii="Times New Roman" w:eastAsia="Times New Roman" w:hAnsi="Times New Roman" w:cs="Times New Roman"/>
+          <w:b/>
+          <w:bCs/>
+          <w:sz w:val="27"/>
+          <w:szCs w:val="27"/>
+          <w:lang w:val="en-GB" w:eastAsia="de-DE"/>
+        </w:rPr>
+      </w:pPr>
+      <w:r>
+        <w:rPr>
+          <w:rFonts w:ascii="Arial" w:eastAsia="Times New Roman" w:hAnsi="Arial" w:cs="Arial"/>
+          <w:b/>
+          <w:bCs/>
+          <w:color w:val="000000"/>
+          <w:sz w:val="26"/>
+          <w:szCs w:val="26"/>
+          <w:lang w:val="en-GB" w:eastAsia="de-DE"/>
+        </w:rPr>
+        <w:t>Data Preparation</w:t>
+      </w:r>
+    </w:p>
+    <w:p>
+      <w:pPr>
+        <w:numPr>
+          <w:ilvl w:val="0"/>
+          <w:numId w:val="20"/>
+        </w:numPr>
+        <w:spacing w:before="240" w:after="0" w:line="240" w:lineRule="auto"/>
+        <w:textAlignment w:val="baseline"/>
+        <w:rPr>
+          <w:rFonts w:ascii="Arial" w:eastAsia="Times New Roman" w:hAnsi="Arial" w:cs="Arial"/>
+          <w:color w:val="000000"/>
+          <w:lang w:val="en-GB" w:eastAsia="de-DE"/>
+        </w:rPr>
+      </w:pPr>
+      <w:r>
+        <w:rPr>
+          <w:rFonts w:ascii="Arial" w:eastAsia="Times New Roman" w:hAnsi="Arial" w:cs="Arial"/>
+          <w:b/>
+          <w:bCs/>
+          <w:color w:val="000000"/>
+          <w:lang w:val="en-GB" w:eastAsia="de-DE"/>
+        </w:rPr>
+        <w:t>Load Submission Data</w:t>
+      </w:r>
+      <w:r>
+        <w:rPr>
+          <w:rFonts w:ascii="Arial" w:eastAsia="Times New Roman" w:hAnsi="Arial" w:cs="Arial"/>
+          <w:color w:val="000000"/>
+          <w:lang w:val="en-GB" w:eastAsia="de-DE"/>
+        </w:rPr>
+        <w:t xml:space="preserve">: Read the submission dataset, ensuring that the </w:t>
+      </w:r>
       <w:r>
         <w:rPr>
           <w:rFonts w:ascii="Courier New" w:eastAsia="Times New Roman" w:hAnsi="Courier New" w:cs="Courier New"/>
           <w:color w:val="188038"/>
           <w:lang w:val="en-GB" w:eastAsia="de-DE"/>
         </w:rPr>
-        <w:t>early_stopping_rounds</w:t>
-      </w:r>
-      <w:proofErr w:type="spellEnd"/>
-      <w:r>
-        <w:rPr>
-          <w:rFonts w:ascii="Arial" w:eastAsia="Times New Roman" w:hAnsi="Arial" w:cs="Arial"/>
-          <w:color w:val="000000"/>
-          <w:lang w:val="en-GB" w:eastAsia="de-DE"/>
-        </w:rPr>
-        <w:t>).</w:t>
+        <w:t>date</w:t>
+      </w:r>
+      <w:r>
+        <w:rPr>
+          <w:rFonts w:ascii="Arial" w:eastAsia="Times New Roman" w:hAnsi="Arial" w:cs="Arial"/>
+          <w:color w:val="000000"/>
+          <w:lang w:val="en-GB" w:eastAsia="de-DE"/>
+        </w:rPr>
+        <w:t xml:space="preserve"> column is converted to numeric format.</w:t>
       </w:r>
     </w:p>
     <w:p>
       <w:pPr>
         <w:numPr>
           <w:ilvl w:val="0"/>
-          <w:numId w:val="18"/>
+          <w:numId w:val="20"/>
         </w:numPr>
         <w:spacing w:after="0" w:line="240" w:lineRule="auto"/>
         <w:textAlignment w:val="baseline"/>
@@ -5030,22 +4934,55 @@
           <w:color w:val="000000"/>
           <w:lang w:val="en-GB" w:eastAsia="de-DE"/>
         </w:rPr>
-        <w:t>Evaluation Metrics</w:t>
-      </w:r>
-      <w:r>
-        <w:rPr>
-          <w:rFonts w:ascii="Arial" w:eastAsia="Times New Roman" w:hAnsi="Arial" w:cs="Arial"/>
-          <w:color w:val="000000"/>
-          <w:lang w:val="en-GB" w:eastAsia="de-DE"/>
-        </w:rPr>
-        <w:t>: Use RMSE as the evaluation metric to measure model performance.</w:t>
+        <w:t>Select Features</w:t>
+      </w:r>
+      <w:r>
+        <w:rPr>
+          <w:rFonts w:ascii="Arial" w:eastAsia="Times New Roman" w:hAnsi="Arial" w:cs="Arial"/>
+          <w:color w:val="000000"/>
+          <w:lang w:val="en-GB" w:eastAsia="de-DE"/>
+        </w:rPr>
+        <w:t>: Extract the same features used in the training data.</w:t>
       </w:r>
     </w:p>
     <w:p>
       <w:pPr>
         <w:numPr>
           <w:ilvl w:val="0"/>
-          <w:numId w:val="18"/>
+          <w:numId w:val="20"/>
+        </w:numPr>
+        <w:spacing w:after="0" w:line="240" w:lineRule="auto"/>
+        <w:textAlignment w:val="baseline"/>
+        <w:rPr>
+          <w:rFonts w:ascii="Arial" w:eastAsia="Times New Roman" w:hAnsi="Arial" w:cs="Arial"/>
+          <w:color w:val="000000"/>
+          <w:lang w:val="en-GB" w:eastAsia="de-DE"/>
+        </w:rPr>
+      </w:pPr>
+      <w:r>
+        <w:rPr>
+          <w:rFonts w:ascii="Arial" w:eastAsia="Times New Roman" w:hAnsi="Arial" w:cs="Arial"/>
+          <w:b/>
+          <w:bCs/>
+          <w:color w:val="000000"/>
+          <w:lang w:val="en-GB" w:eastAsia="de-DE"/>
+        </w:rPr>
+        <w:t>Preprocessing</w:t>
+      </w:r>
+      <w:r>
+        <w:rPr>
+          <w:rFonts w:ascii="Arial" w:eastAsia="Times New Roman" w:hAnsi="Arial" w:cs="Arial"/>
+          <w:color w:val="000000"/>
+          <w:lang w:val="en-GB" w:eastAsia="de-DE"/>
+        </w:rPr>
+        <w:t>: Apply the same one-hot encoding and standardization procedures used on the training data.</w:t>
+      </w:r>
+    </w:p>
+    <w:p>
+      <w:pPr>
+        <w:numPr>
+          <w:ilvl w:val="0"/>
+          <w:numId w:val="20"/>
         </w:numPr>
         <w:spacing w:after="240" w:line="240" w:lineRule="auto"/>
         <w:textAlignment w:val="baseline"/>
@@ -5063,33 +5000,15 @@
           <w:color w:val="000000"/>
           <w:lang w:val="en-GB" w:eastAsia="de-DE"/>
         </w:rPr>
-        <w:t>Watchlist</w:t>
-      </w:r>
-      <w:r>
-        <w:rPr>
-          <w:rFonts w:ascii="Arial" w:eastAsia="Times New Roman" w:hAnsi="Arial" w:cs="Arial"/>
-          <w:color w:val="000000"/>
-          <w:lang w:val="en-GB" w:eastAsia="de-DE"/>
-        </w:rPr>
-        <w:t xml:space="preserve">: Provide </w:t>
-      </w:r>
-      <w:proofErr w:type="spellStart"/>
-      <w:r>
-        <w:rPr>
-          <w:rFonts w:ascii="Arial" w:eastAsia="Times New Roman" w:hAnsi="Arial" w:cs="Arial"/>
-          <w:color w:val="000000"/>
-          <w:lang w:val="en-GB" w:eastAsia="de-DE"/>
-        </w:rPr>
-        <w:t>XGBoost</w:t>
-      </w:r>
-      <w:proofErr w:type="spellEnd"/>
-      <w:r>
-        <w:rPr>
-          <w:rFonts w:ascii="Arial" w:eastAsia="Times New Roman" w:hAnsi="Arial" w:cs="Arial"/>
-          <w:color w:val="000000"/>
-          <w:lang w:val="en-GB" w:eastAsia="de-DE"/>
-        </w:rPr>
-        <w:t xml:space="preserve"> with a watchlist containing the training and validation datasets to monitor performance during training.</w:t>
+        <w:t>Feature Alignment</w:t>
+      </w:r>
+      <w:r>
+        <w:rPr>
+          <w:rFonts w:ascii="Arial" w:eastAsia="Times New Roman" w:hAnsi="Arial" w:cs="Arial"/>
+          <w:color w:val="000000"/>
+          <w:lang w:val="en-GB" w:eastAsia="de-DE"/>
+        </w:rPr>
+        <w:t>: Align the submission data features with the training data by adding any missing features with zero values.</w:t>
       </w:r>
     </w:p>
     <w:p>
@@ -5115,14 +5034,14 @@
           <w:szCs w:val="26"/>
           <w:lang w:val="en-GB" w:eastAsia="de-DE"/>
         </w:rPr>
-        <w:t>Feature Importance Analysis</w:t>
+        <w:t>Prediction</w:t>
       </w:r>
     </w:p>
     <w:p>
       <w:pPr>
         <w:numPr>
           <w:ilvl w:val="0"/>
-          <w:numId w:val="19"/>
+          <w:numId w:val="21"/>
         </w:numPr>
         <w:spacing w:before="240" w:after="0" w:line="240" w:lineRule="auto"/>
         <w:textAlignment w:val="baseline"/>
@@ -5140,22 +5059,22 @@
           <w:color w:val="000000"/>
           <w:lang w:val="en-GB" w:eastAsia="de-DE"/>
         </w:rPr>
-        <w:t>Importance Matrix</w:t>
-      </w:r>
-      <w:r>
-        <w:rPr>
-          <w:rFonts w:ascii="Arial" w:eastAsia="Times New Roman" w:hAnsi="Arial" w:cs="Arial"/>
-          <w:color w:val="000000"/>
-          <w:lang w:val="en-GB" w:eastAsia="de-DE"/>
-        </w:rPr>
-        <w:t>: Extract the feature importance scores from the trained model to understand the impact of each feature.</w:t>
+        <w:t>DMatrix Creation</w:t>
+      </w:r>
+      <w:r>
+        <w:rPr>
+          <w:rFonts w:ascii="Arial" w:eastAsia="Times New Roman" w:hAnsi="Arial" w:cs="Arial"/>
+          <w:color w:val="000000"/>
+          <w:lang w:val="en-GB" w:eastAsia="de-DE"/>
+        </w:rPr>
+        <w:t>: Convert the processed submission data into a DMatrix object.</w:t>
       </w:r>
     </w:p>
     <w:p>
       <w:pPr>
         <w:numPr>
           <w:ilvl w:val="0"/>
-          <w:numId w:val="19"/>
+          <w:numId w:val="21"/>
         </w:numPr>
         <w:spacing w:after="0" w:line="240" w:lineRule="auto"/>
         <w:textAlignment w:val="baseline"/>
@@ -5173,22 +5092,22 @@
           <w:color w:val="000000"/>
           <w:lang w:val="en-GB" w:eastAsia="de-DE"/>
         </w:rPr>
-        <w:t>Visualization</w:t>
-      </w:r>
-      <w:r>
-        <w:rPr>
-          <w:rFonts w:ascii="Arial" w:eastAsia="Times New Roman" w:hAnsi="Arial" w:cs="Arial"/>
-          <w:color w:val="000000"/>
-          <w:lang w:val="en-GB" w:eastAsia="de-DE"/>
-        </w:rPr>
-        <w:t>: Plot the feature importance scores to visually interpret which features are most influential in predicting TOW.</w:t>
+        <w:t>Model Prediction</w:t>
+      </w:r>
+      <w:r>
+        <w:rPr>
+          <w:rFonts w:ascii="Arial" w:eastAsia="Times New Roman" w:hAnsi="Arial" w:cs="Arial"/>
+          <w:color w:val="000000"/>
+          <w:lang w:val="en-GB" w:eastAsia="de-DE"/>
+        </w:rPr>
+        <w:t>: Use the trained XGBoost models to predict TOW for each flight in the submission dataset.</w:t>
       </w:r>
     </w:p>
     <w:p>
       <w:pPr>
         <w:numPr>
           <w:ilvl w:val="0"/>
-          <w:numId w:val="19"/>
+          <w:numId w:val="21"/>
         </w:numPr>
         <w:spacing w:after="240" w:line="240" w:lineRule="auto"/>
         <w:textAlignment w:val="baseline"/>
@@ -5206,15 +5125,296 @@
           <w:color w:val="000000"/>
           <w:lang w:val="en-GB" w:eastAsia="de-DE"/>
         </w:rPr>
-        <w:t>Insights</w:t>
-      </w:r>
-      <w:r>
-        <w:rPr>
-          <w:rFonts w:ascii="Arial" w:eastAsia="Times New Roman" w:hAnsi="Arial" w:cs="Arial"/>
-          <w:color w:val="000000"/>
-          <w:lang w:val="en-GB" w:eastAsia="de-DE"/>
-        </w:rPr>
-        <w:t>: Use this information to potentially refine the feature set in future iterations.</w:t>
+        <w:t>Handling Multiple Models</w:t>
+      </w:r>
+      <w:r>
+        <w:rPr>
+          <w:rFonts w:ascii="Arial" w:eastAsia="Times New Roman" w:hAnsi="Arial" w:cs="Arial"/>
+          <w:color w:val="000000"/>
+          <w:lang w:val="en-GB" w:eastAsia="de-DE"/>
+        </w:rPr>
+        <w:t>: If predictions are made using both the second and third models, combine the results appropriately.</w:t>
+      </w:r>
+    </w:p>
+    <w:p>
+      <w:pPr>
+        <w:spacing w:before="280" w:after="80" w:line="240" w:lineRule="auto"/>
+        <w:outlineLvl w:val="2"/>
+        <w:rPr>
+          <w:rFonts w:ascii="Times New Roman" w:eastAsia="Times New Roman" w:hAnsi="Times New Roman" w:cs="Times New Roman"/>
+          <w:b/>
+          <w:bCs/>
+          <w:sz w:val="27"/>
+          <w:szCs w:val="27"/>
+          <w:lang w:val="en-GB" w:eastAsia="de-DE"/>
+        </w:rPr>
+      </w:pPr>
+      <w:r>
+        <w:rPr>
+          <w:rFonts w:ascii="Arial" w:eastAsia="Times New Roman" w:hAnsi="Arial" w:cs="Arial"/>
+          <w:b/>
+          <w:bCs/>
+          <w:color w:val="000000"/>
+          <w:sz w:val="26"/>
+          <w:szCs w:val="26"/>
+          <w:lang w:val="en-GB" w:eastAsia="de-DE"/>
+        </w:rPr>
+        <w:lastRenderedPageBreak/>
+        <w:t>Results Preparation</w:t>
+      </w:r>
+    </w:p>
+    <w:p>
+      <w:pPr>
+        <w:numPr>
+          <w:ilvl w:val="0"/>
+          <w:numId w:val="22"/>
+        </w:numPr>
+        <w:spacing w:before="240" w:after="0" w:line="240" w:lineRule="auto"/>
+        <w:textAlignment w:val="baseline"/>
+        <w:rPr>
+          <w:rFonts w:ascii="Arial" w:eastAsia="Times New Roman" w:hAnsi="Arial" w:cs="Arial"/>
+          <w:color w:val="000000"/>
+          <w:lang w:val="en-GB" w:eastAsia="de-DE"/>
+        </w:rPr>
+      </w:pPr>
+      <w:r>
+        <w:rPr>
+          <w:rFonts w:ascii="Arial" w:eastAsia="Times New Roman" w:hAnsi="Arial" w:cs="Arial"/>
+          <w:b/>
+          <w:bCs/>
+          <w:color w:val="000000"/>
+          <w:lang w:val="en-GB" w:eastAsia="de-DE"/>
+        </w:rPr>
+        <w:t>Combine Predictions</w:t>
+      </w:r>
+      <w:r>
+        <w:rPr>
+          <w:rFonts w:ascii="Arial" w:eastAsia="Times New Roman" w:hAnsi="Arial" w:cs="Arial"/>
+          <w:color w:val="000000"/>
+          <w:lang w:val="en-GB" w:eastAsia="de-DE"/>
+        </w:rPr>
+        <w:t xml:space="preserve">: Merge predictions from different models if necessary, ensuring that each </w:t>
+      </w:r>
+      <w:r>
+        <w:rPr>
+          <w:rFonts w:ascii="Courier New" w:eastAsia="Times New Roman" w:hAnsi="Courier New" w:cs="Courier New"/>
+          <w:color w:val="188038"/>
+          <w:lang w:val="en-GB" w:eastAsia="de-DE"/>
+        </w:rPr>
+        <w:t>flight_id</w:t>
+      </w:r>
+      <w:r>
+        <w:rPr>
+          <w:rFonts w:ascii="Arial" w:eastAsia="Times New Roman" w:hAnsi="Arial" w:cs="Arial"/>
+          <w:color w:val="000000"/>
+          <w:lang w:val="en-GB" w:eastAsia="de-DE"/>
+        </w:rPr>
+        <w:t xml:space="preserve"> has a corresponding predicted </w:t>
+      </w:r>
+      <w:r>
+        <w:rPr>
+          <w:rFonts w:ascii="Courier New" w:eastAsia="Times New Roman" w:hAnsi="Courier New" w:cs="Courier New"/>
+          <w:color w:val="188038"/>
+          <w:lang w:val="en-GB" w:eastAsia="de-DE"/>
+        </w:rPr>
+        <w:t>tow</w:t>
+      </w:r>
+      <w:r>
+        <w:rPr>
+          <w:rFonts w:ascii="Arial" w:eastAsia="Times New Roman" w:hAnsi="Arial" w:cs="Arial"/>
+          <w:color w:val="000000"/>
+          <w:lang w:val="en-GB" w:eastAsia="de-DE"/>
+        </w:rPr>
+        <w:t>.</w:t>
+      </w:r>
+    </w:p>
+    <w:p>
+      <w:pPr>
+        <w:numPr>
+          <w:ilvl w:val="0"/>
+          <w:numId w:val="22"/>
+        </w:numPr>
+        <w:spacing w:after="0" w:line="240" w:lineRule="auto"/>
+        <w:textAlignment w:val="baseline"/>
+        <w:rPr>
+          <w:rFonts w:ascii="Arial" w:eastAsia="Times New Roman" w:hAnsi="Arial" w:cs="Arial"/>
+          <w:color w:val="000000"/>
+          <w:lang w:val="en-GB" w:eastAsia="de-DE"/>
+        </w:rPr>
+      </w:pPr>
+      <w:r>
+        <w:rPr>
+          <w:rFonts w:ascii="Arial" w:eastAsia="Times New Roman" w:hAnsi="Arial" w:cs="Arial"/>
+          <w:b/>
+          <w:bCs/>
+          <w:color w:val="000000"/>
+          <w:lang w:val="en-GB" w:eastAsia="de-DE"/>
+        </w:rPr>
+        <w:t>Remove Duplicates</w:t>
+      </w:r>
+      <w:r>
+        <w:rPr>
+          <w:rFonts w:ascii="Arial" w:eastAsia="Times New Roman" w:hAnsi="Arial" w:cs="Arial"/>
+          <w:color w:val="000000"/>
+          <w:lang w:val="en-GB" w:eastAsia="de-DE"/>
+        </w:rPr>
+        <w:t xml:space="preserve">: Ensure there are no duplicate </w:t>
+      </w:r>
+      <w:r>
+        <w:rPr>
+          <w:rFonts w:ascii="Courier New" w:eastAsia="Times New Roman" w:hAnsi="Courier New" w:cs="Courier New"/>
+          <w:color w:val="188038"/>
+          <w:lang w:val="en-GB" w:eastAsia="de-DE"/>
+        </w:rPr>
+        <w:t>flight_id</w:t>
+      </w:r>
+      <w:r>
+        <w:rPr>
+          <w:rFonts w:ascii="Arial" w:eastAsia="Times New Roman" w:hAnsi="Arial" w:cs="Arial"/>
+          <w:color w:val="000000"/>
+          <w:lang w:val="en-GB" w:eastAsia="de-DE"/>
+        </w:rPr>
+        <w:t xml:space="preserve"> entries in the final results.</w:t>
+      </w:r>
+    </w:p>
+    <w:p>
+      <w:pPr>
+        <w:numPr>
+          <w:ilvl w:val="0"/>
+          <w:numId w:val="22"/>
+        </w:numPr>
+        <w:spacing w:after="240" w:line="240" w:lineRule="auto"/>
+        <w:textAlignment w:val="baseline"/>
+        <w:rPr>
+          <w:rFonts w:ascii="Arial" w:eastAsia="Times New Roman" w:hAnsi="Arial" w:cs="Arial"/>
+          <w:color w:val="000000"/>
+          <w:lang w:val="en-GB" w:eastAsia="de-DE"/>
+        </w:rPr>
+      </w:pPr>
+      <w:r>
+        <w:rPr>
+          <w:rFonts w:ascii="Arial" w:eastAsia="Times New Roman" w:hAnsi="Arial" w:cs="Arial"/>
+          <w:b/>
+          <w:bCs/>
+          <w:color w:val="000000"/>
+          <w:lang w:val="en-GB" w:eastAsia="de-DE"/>
+        </w:rPr>
+        <w:t>Prepare Submission File</w:t>
+      </w:r>
+      <w:r>
+        <w:rPr>
+          <w:rFonts w:ascii="Arial" w:eastAsia="Times New Roman" w:hAnsi="Arial" w:cs="Arial"/>
+          <w:color w:val="000000"/>
+          <w:lang w:val="en-GB" w:eastAsia="de-DE"/>
+        </w:rPr>
+        <w:t xml:space="preserve">: Create a DataFrame or CSV file containing the </w:t>
+      </w:r>
+      <w:r>
+        <w:rPr>
+          <w:rFonts w:ascii="Courier New" w:eastAsia="Times New Roman" w:hAnsi="Courier New" w:cs="Courier New"/>
+          <w:color w:val="188038"/>
+          <w:lang w:val="en-GB" w:eastAsia="de-DE"/>
+        </w:rPr>
+        <w:t>flight_id</w:t>
+      </w:r>
+      <w:r>
+        <w:rPr>
+          <w:rFonts w:ascii="Arial" w:eastAsia="Times New Roman" w:hAnsi="Arial" w:cs="Arial"/>
+          <w:color w:val="000000"/>
+          <w:lang w:val="en-GB" w:eastAsia="de-DE"/>
+        </w:rPr>
+        <w:t xml:space="preserve"> and the predicted </w:t>
+      </w:r>
+      <w:r>
+        <w:rPr>
+          <w:rFonts w:ascii="Courier New" w:eastAsia="Times New Roman" w:hAnsi="Courier New" w:cs="Courier New"/>
+          <w:color w:val="188038"/>
+          <w:lang w:val="en-GB" w:eastAsia="de-DE"/>
+        </w:rPr>
+        <w:t>tow</w:t>
+      </w:r>
+      <w:r>
+        <w:rPr>
+          <w:rFonts w:ascii="Arial" w:eastAsia="Times New Roman" w:hAnsi="Arial" w:cs="Arial"/>
+          <w:color w:val="000000"/>
+          <w:lang w:val="en-GB" w:eastAsia="de-DE"/>
+        </w:rPr>
+        <w:t xml:space="preserve"> values in the required format.</w:t>
+      </w:r>
+    </w:p>
+    <w:p>
+      <w:pPr>
+        <w:spacing w:before="280" w:after="80" w:line="240" w:lineRule="auto"/>
+        <w:outlineLvl w:val="2"/>
+        <w:rPr>
+          <w:rFonts w:ascii="Times New Roman" w:eastAsia="Times New Roman" w:hAnsi="Times New Roman" w:cs="Times New Roman"/>
+          <w:b/>
+          <w:bCs/>
+          <w:sz w:val="27"/>
+          <w:szCs w:val="27"/>
+          <w:lang w:val="en-GB" w:eastAsia="de-DE"/>
+        </w:rPr>
+      </w:pPr>
+      <w:r>
+        <w:rPr>
+          <w:rFonts w:ascii="Arial" w:eastAsia="Times New Roman" w:hAnsi="Arial" w:cs="Arial"/>
+          <w:b/>
+          <w:bCs/>
+          <w:color w:val="000000"/>
+          <w:sz w:val="26"/>
+          <w:szCs w:val="26"/>
+          <w:lang w:val="en-GB" w:eastAsia="de-DE"/>
+        </w:rPr>
+        <w:t>Saving Results</w:t>
+      </w:r>
+    </w:p>
+    <w:p>
+      <w:pPr>
+        <w:numPr>
+          <w:ilvl w:val="0"/>
+          <w:numId w:val="23"/>
+        </w:numPr>
+        <w:spacing w:before="240" w:after="240" w:line="240" w:lineRule="auto"/>
+        <w:textAlignment w:val="baseline"/>
+        <w:rPr>
+          <w:rFonts w:ascii="Arial" w:eastAsia="Times New Roman" w:hAnsi="Arial" w:cs="Arial"/>
+          <w:color w:val="000000"/>
+          <w:lang w:val="en-GB" w:eastAsia="de-DE"/>
+        </w:rPr>
+      </w:pPr>
+      <w:r>
+        <w:rPr>
+          <w:rFonts w:ascii="Arial" w:eastAsia="Times New Roman" w:hAnsi="Arial" w:cs="Arial"/>
+          <w:b/>
+          <w:bCs/>
+          <w:color w:val="000000"/>
+          <w:lang w:val="en-GB" w:eastAsia="de-DE"/>
+        </w:rPr>
+        <w:t>Output File</w:t>
+      </w:r>
+      <w:r>
+        <w:rPr>
+          <w:rFonts w:ascii="Arial" w:eastAsia="Times New Roman" w:hAnsi="Arial" w:cs="Arial"/>
+          <w:color w:val="000000"/>
+          <w:lang w:val="en-GB" w:eastAsia="de-DE"/>
+        </w:rPr>
+        <w:t xml:space="preserve">: Save the predictions to a CSV file (e.g., </w:t>
+      </w:r>
+      <w:r>
+        <w:rPr>
+          <w:rFonts w:ascii="Courier New" w:eastAsia="Times New Roman" w:hAnsi="Courier New" w:cs="Courier New"/>
+          <w:color w:val="188038"/>
+          <w:lang w:val="en-GB" w:eastAsia="de-DE"/>
+        </w:rPr>
+        <w:t>team_bold_emu_predictions.csv</w:t>
+      </w:r>
+      <w:r>
+        <w:rPr>
+          <w:rFonts w:ascii="Arial" w:eastAsia="Times New Roman" w:hAnsi="Arial" w:cs="Arial"/>
+          <w:color w:val="000000"/>
+          <w:lang w:val="en-GB" w:eastAsia="de-DE"/>
+        </w:rPr>
+        <w:t>) without row names or indices.</w:t>
       </w:r>
     </w:p>
     <w:p>
@@ -5240,7 +5440,7 @@
           <w:szCs w:val="34"/>
           <w:lang w:val="en-GB" w:eastAsia="de-DE"/>
         </w:rPr>
-        <w:t>Prediction on Submission Set</w:t>
+        <w:t>Submission to MinIO</w:t>
       </w:r>
     </w:p>
     <w:p>
@@ -5266,14 +5466,14 @@
           <w:szCs w:val="26"/>
           <w:lang w:val="en-GB" w:eastAsia="de-DE"/>
         </w:rPr>
-        <w:t>Data Preparation</w:t>
+        <w:t>MinIO Setup</w:t>
       </w:r>
     </w:p>
     <w:p>
       <w:pPr>
         <w:numPr>
           <w:ilvl w:val="0"/>
-          <w:numId w:val="20"/>
+          <w:numId w:val="24"/>
         </w:numPr>
         <w:spacing w:before="240" w:after="0" w:line="240" w:lineRule="auto"/>
         <w:textAlignment w:val="baseline"/>
@@ -5291,15 +5491,15 @@
           <w:color w:val="000000"/>
           <w:lang w:val="en-GB" w:eastAsia="de-DE"/>
         </w:rPr>
-        <w:t>Load Submission Data</w:t>
-      </w:r>
-      <w:r>
-        <w:rPr>
-          <w:rFonts w:ascii="Arial" w:eastAsia="Times New Roman" w:hAnsi="Arial" w:cs="Arial"/>
-          <w:color w:val="000000"/>
-          <w:lang w:val="en-GB" w:eastAsia="de-DE"/>
-        </w:rPr>
-        <w:t xml:space="preserve">: Read the submission dataset, ensuring that the </w:t>
+        <w:t>Access Credentials</w:t>
+      </w:r>
+      <w:r>
+        <w:rPr>
+          <w:rFonts w:ascii="Arial" w:eastAsia="Times New Roman" w:hAnsi="Arial" w:cs="Arial"/>
+          <w:color w:val="000000"/>
+          <w:lang w:val="en-GB" w:eastAsia="de-DE"/>
+        </w:rPr>
+        <w:t xml:space="preserve">: Use your provided MinIO </w:t>
       </w:r>
       <w:r>
         <w:rPr>
@@ -5307,22 +5507,38 @@
           <w:color w:val="188038"/>
           <w:lang w:val="en-GB" w:eastAsia="de-DE"/>
         </w:rPr>
-        <w:t>date</w:t>
-      </w:r>
-      <w:r>
-        <w:rPr>
-          <w:rFonts w:ascii="Arial" w:eastAsia="Times New Roman" w:hAnsi="Arial" w:cs="Arial"/>
-          <w:color w:val="000000"/>
-          <w:lang w:val="en-GB" w:eastAsia="de-DE"/>
-        </w:rPr>
-        <w:t xml:space="preserve"> column is converted to numeric format.</w:t>
+        <w:t>access_key</w:t>
+      </w:r>
+      <w:r>
+        <w:rPr>
+          <w:rFonts w:ascii="Arial" w:eastAsia="Times New Roman" w:hAnsi="Arial" w:cs="Arial"/>
+          <w:color w:val="000000"/>
+          <w:lang w:val="en-GB" w:eastAsia="de-DE"/>
+        </w:rPr>
+        <w:t xml:space="preserve"> and </w:t>
+      </w:r>
+      <w:r>
+        <w:rPr>
+          <w:rFonts w:ascii="Courier New" w:eastAsia="Times New Roman" w:hAnsi="Courier New" w:cs="Courier New"/>
+          <w:color w:val="188038"/>
+          <w:lang w:val="en-GB" w:eastAsia="de-DE"/>
+        </w:rPr>
+        <w:t>secret_key</w:t>
+      </w:r>
+      <w:r>
+        <w:rPr>
+          <w:rFonts w:ascii="Arial" w:eastAsia="Times New Roman" w:hAnsi="Arial" w:cs="Arial"/>
+          <w:color w:val="000000"/>
+          <w:lang w:val="en-GB" w:eastAsia="de-DE"/>
+        </w:rPr>
+        <w:t xml:space="preserve"> for authentication.</w:t>
       </w:r>
     </w:p>
     <w:p>
       <w:pPr>
         <w:numPr>
           <w:ilvl w:val="0"/>
-          <w:numId w:val="20"/>
+          <w:numId w:val="24"/>
         </w:numPr>
         <w:spacing w:after="0" w:line="240" w:lineRule="auto"/>
         <w:textAlignment w:val="baseline"/>
@@ -5340,22 +5556,22 @@
           <w:color w:val="000000"/>
           <w:lang w:val="en-GB" w:eastAsia="de-DE"/>
         </w:rPr>
-        <w:t>Select Features</w:t>
-      </w:r>
-      <w:r>
-        <w:rPr>
-          <w:rFonts w:ascii="Arial" w:eastAsia="Times New Roman" w:hAnsi="Arial" w:cs="Arial"/>
-          <w:color w:val="000000"/>
-          <w:lang w:val="en-GB" w:eastAsia="de-DE"/>
-        </w:rPr>
-        <w:t>: Extract the same features used in the training data.</w:t>
-      </w:r>
-    </w:p>
-    <w:p>
-      <w:pPr>
-        <w:numPr>
-          <w:ilvl w:val="0"/>
-          <w:numId w:val="20"/>
+        <w:t>Alias Configuration</w:t>
+      </w:r>
+      <w:r>
+        <w:rPr>
+          <w:rFonts w:ascii="Arial" w:eastAsia="Times New Roman" w:hAnsi="Arial" w:cs="Arial"/>
+          <w:color w:val="000000"/>
+          <w:lang w:val="en-GB" w:eastAsia="de-DE"/>
+        </w:rPr>
+        <w:t>:</w:t>
+      </w:r>
+    </w:p>
+    <w:p>
+      <w:pPr>
+        <w:numPr>
+          <w:ilvl w:val="1"/>
+          <w:numId w:val="24"/>
         </w:numPr>
         <w:spacing w:after="0" w:line="240" w:lineRule="auto"/>
         <w:textAlignment w:val="baseline"/>
@@ -5365,32 +5581,36 @@
           <w:lang w:val="en-GB" w:eastAsia="de-DE"/>
         </w:rPr>
       </w:pPr>
-      <w:proofErr w:type="spellStart"/>
-      <w:r>
-        <w:rPr>
-          <w:rFonts w:ascii="Arial" w:eastAsia="Times New Roman" w:hAnsi="Arial" w:cs="Arial"/>
-          <w:b/>
-          <w:bCs/>
-          <w:color w:val="000000"/>
-          <w:lang w:val="en-GB" w:eastAsia="de-DE"/>
-        </w:rPr>
-        <w:t>Preprocessing</w:t>
-      </w:r>
-      <w:proofErr w:type="spellEnd"/>
-      <w:r>
-        <w:rPr>
-          <w:rFonts w:ascii="Arial" w:eastAsia="Times New Roman" w:hAnsi="Arial" w:cs="Arial"/>
-          <w:color w:val="000000"/>
-          <w:lang w:val="en-GB" w:eastAsia="de-DE"/>
-        </w:rPr>
-        <w:t>: Apply the same one-hot encoding and standardization procedures used on the training data.</w:t>
-      </w:r>
-    </w:p>
-    <w:p>
-      <w:pPr>
-        <w:numPr>
-          <w:ilvl w:val="0"/>
-          <w:numId w:val="20"/>
+      <w:r>
+        <w:rPr>
+          <w:rFonts w:ascii="Arial" w:eastAsia="Times New Roman" w:hAnsi="Arial" w:cs="Arial"/>
+          <w:color w:val="000000"/>
+          <w:lang w:val="en-GB" w:eastAsia="de-DE"/>
+        </w:rPr>
+        <w:t xml:space="preserve">Use the </w:t>
+      </w:r>
+      <w:r>
+        <w:rPr>
+          <w:rFonts w:ascii="Courier New" w:eastAsia="Times New Roman" w:hAnsi="Courier New" w:cs="Courier New"/>
+          <w:color w:val="188038"/>
+          <w:lang w:val="en-GB" w:eastAsia="de-DE"/>
+        </w:rPr>
+        <w:t>mc alias set</w:t>
+      </w:r>
+      <w:r>
+        <w:rPr>
+          <w:rFonts w:ascii="Arial" w:eastAsia="Times New Roman" w:hAnsi="Arial" w:cs="Arial"/>
+          <w:color w:val="000000"/>
+          <w:lang w:val="en-GB" w:eastAsia="de-DE"/>
+        </w:rPr>
+        <w:t xml:space="preserve"> command to set up an alias for the MinIO server.</w:t>
+      </w:r>
+    </w:p>
+    <w:p>
+      <w:pPr>
+        <w:numPr>
+          <w:ilvl w:val="1"/>
+          <w:numId w:val="24"/>
         </w:numPr>
         <w:spacing w:after="240" w:line="240" w:lineRule="auto"/>
         <w:textAlignment w:val="baseline"/>
@@ -5403,20 +5623,26 @@
       <w:r>
         <w:rPr>
           <w:rFonts w:ascii="Arial" w:eastAsia="Times New Roman" w:hAnsi="Arial" w:cs="Arial"/>
-          <w:b/>
-          <w:bCs/>
-          <w:color w:val="000000"/>
-          <w:lang w:val="en-GB" w:eastAsia="de-DE"/>
-        </w:rPr>
-        <w:t>Feature Alignment</w:t>
-      </w:r>
-      <w:r>
-        <w:rPr>
-          <w:rFonts w:ascii="Arial" w:eastAsia="Times New Roman" w:hAnsi="Arial" w:cs="Arial"/>
-          <w:color w:val="000000"/>
-          <w:lang w:val="en-GB" w:eastAsia="de-DE"/>
-        </w:rPr>
-        <w:t>: Align the submission data features with the training data by adding any missing features with zero values.</w:t>
+          <w:color w:val="000000"/>
+          <w:lang w:val="en-GB" w:eastAsia="de-DE"/>
+        </w:rPr>
+        <w:t xml:space="preserve">Verify that the alias is set correctly using </w:t>
+      </w:r>
+      <w:r>
+        <w:rPr>
+          <w:rFonts w:ascii="Courier New" w:eastAsia="Times New Roman" w:hAnsi="Courier New" w:cs="Courier New"/>
+          <w:color w:val="188038"/>
+          <w:lang w:val="en-GB" w:eastAsia="de-DE"/>
+        </w:rPr>
+        <w:t>mc alias ls</w:t>
+      </w:r>
+      <w:r>
+        <w:rPr>
+          <w:rFonts w:ascii="Arial" w:eastAsia="Times New Roman" w:hAnsi="Arial" w:cs="Arial"/>
+          <w:color w:val="000000"/>
+          <w:lang w:val="en-GB" w:eastAsia="de-DE"/>
+        </w:rPr>
+        <w:t>.</w:t>
       </w:r>
     </w:p>
     <w:p>
@@ -5442,14 +5668,14 @@
           <w:szCs w:val="26"/>
           <w:lang w:val="en-GB" w:eastAsia="de-DE"/>
         </w:rPr>
-        <w:t>Prediction</w:t>
+        <w:t>File Upload</w:t>
       </w:r>
     </w:p>
     <w:p>
       <w:pPr>
         <w:numPr>
           <w:ilvl w:val="0"/>
-          <w:numId w:val="21"/>
+          <w:numId w:val="25"/>
         </w:numPr>
         <w:spacing w:before="240" w:after="0" w:line="240" w:lineRule="auto"/>
         <w:textAlignment w:val="baseline"/>
@@ -5459,60 +5685,30 @@
           <w:lang w:val="en-GB" w:eastAsia="de-DE"/>
         </w:rPr>
       </w:pPr>
-      <w:proofErr w:type="spellStart"/>
-      <w:r>
-        <w:rPr>
-          <w:rFonts w:ascii="Arial" w:eastAsia="Times New Roman" w:hAnsi="Arial" w:cs="Arial"/>
-          <w:b/>
-          <w:bCs/>
-          <w:color w:val="000000"/>
-          <w:lang w:val="en-GB" w:eastAsia="de-DE"/>
-        </w:rPr>
-        <w:t>DMatrix</w:t>
-      </w:r>
-      <w:proofErr w:type="spellEnd"/>
-      <w:r>
-        <w:rPr>
-          <w:rFonts w:ascii="Arial" w:eastAsia="Times New Roman" w:hAnsi="Arial" w:cs="Arial"/>
-          <w:b/>
-          <w:bCs/>
-          <w:color w:val="000000"/>
-          <w:lang w:val="en-GB" w:eastAsia="de-DE"/>
-        </w:rPr>
-        <w:t xml:space="preserve"> Creation</w:t>
-      </w:r>
-      <w:r>
-        <w:rPr>
-          <w:rFonts w:ascii="Arial" w:eastAsia="Times New Roman" w:hAnsi="Arial" w:cs="Arial"/>
-          <w:color w:val="000000"/>
-          <w:lang w:val="en-GB" w:eastAsia="de-DE"/>
-        </w:rPr>
-        <w:t xml:space="preserve">: Convert the processed submission data into a </w:t>
-      </w:r>
-      <w:proofErr w:type="spellStart"/>
-      <w:r>
-        <w:rPr>
-          <w:rFonts w:ascii="Arial" w:eastAsia="Times New Roman" w:hAnsi="Arial" w:cs="Arial"/>
-          <w:color w:val="000000"/>
-          <w:lang w:val="en-GB" w:eastAsia="de-DE"/>
-        </w:rPr>
-        <w:t>DMatrix</w:t>
-      </w:r>
-      <w:proofErr w:type="spellEnd"/>
-      <w:r>
-        <w:rPr>
-          <w:rFonts w:ascii="Arial" w:eastAsia="Times New Roman" w:hAnsi="Arial" w:cs="Arial"/>
-          <w:color w:val="000000"/>
-          <w:lang w:val="en-GB" w:eastAsia="de-DE"/>
-        </w:rPr>
-        <w:t xml:space="preserve"> object.</w:t>
+      <w:r>
+        <w:rPr>
+          <w:rFonts w:ascii="Arial" w:eastAsia="Times New Roman" w:hAnsi="Arial" w:cs="Arial"/>
+          <w:b/>
+          <w:bCs/>
+          <w:color w:val="000000"/>
+          <w:lang w:val="en-GB" w:eastAsia="de-DE"/>
+        </w:rPr>
+        <w:t>Local File Path</w:t>
+      </w:r>
+      <w:r>
+        <w:rPr>
+          <w:rFonts w:ascii="Arial" w:eastAsia="Times New Roman" w:hAnsi="Arial" w:cs="Arial"/>
+          <w:color w:val="000000"/>
+          <w:lang w:val="en-GB" w:eastAsia="de-DE"/>
+        </w:rPr>
+        <w:t>: Specify the path to your local prediction CSV file.</w:t>
       </w:r>
     </w:p>
     <w:p>
       <w:pPr>
         <w:numPr>
           <w:ilvl w:val="0"/>
-          <w:numId w:val="21"/>
+          <w:numId w:val="25"/>
         </w:numPr>
         <w:spacing w:after="0" w:line="240" w:lineRule="auto"/>
         <w:textAlignment w:val="baseline"/>
@@ -5530,144 +5726,64 @@
           <w:color w:val="000000"/>
           <w:lang w:val="en-GB" w:eastAsia="de-DE"/>
         </w:rPr>
-        <w:t>Model Prediction</w:t>
-      </w:r>
-      <w:r>
-        <w:rPr>
-          <w:rFonts w:ascii="Arial" w:eastAsia="Times New Roman" w:hAnsi="Arial" w:cs="Arial"/>
-          <w:color w:val="000000"/>
-          <w:lang w:val="en-GB" w:eastAsia="de-DE"/>
-        </w:rPr>
-        <w:t xml:space="preserve">: Use the trained </w:t>
-      </w:r>
-      <w:proofErr w:type="spellStart"/>
-      <w:r>
-        <w:rPr>
-          <w:rFonts w:ascii="Arial" w:eastAsia="Times New Roman" w:hAnsi="Arial" w:cs="Arial"/>
-          <w:color w:val="000000"/>
-          <w:lang w:val="en-GB" w:eastAsia="de-DE"/>
-        </w:rPr>
-        <w:t>XGBoost</w:t>
-      </w:r>
-      <w:proofErr w:type="spellEnd"/>
-      <w:r>
-        <w:rPr>
-          <w:rFonts w:ascii="Arial" w:eastAsia="Times New Roman" w:hAnsi="Arial" w:cs="Arial"/>
-          <w:color w:val="000000"/>
-          <w:lang w:val="en-GB" w:eastAsia="de-DE"/>
-        </w:rPr>
-        <w:t xml:space="preserve"> models to predict TOW for each flight in the submission dataset.</w:t>
-      </w:r>
-    </w:p>
-    <w:p>
-      <w:pPr>
-        <w:numPr>
-          <w:ilvl w:val="0"/>
-          <w:numId w:val="21"/>
-        </w:numPr>
-        <w:spacing w:after="240" w:line="240" w:lineRule="auto"/>
-        <w:textAlignment w:val="baseline"/>
-        <w:rPr>
-          <w:rFonts w:ascii="Arial" w:eastAsia="Times New Roman" w:hAnsi="Arial" w:cs="Arial"/>
-          <w:color w:val="000000"/>
-          <w:lang w:val="en-GB" w:eastAsia="de-DE"/>
-        </w:rPr>
-      </w:pPr>
-      <w:r>
-        <w:rPr>
-          <w:rFonts w:ascii="Arial" w:eastAsia="Times New Roman" w:hAnsi="Arial" w:cs="Arial"/>
-          <w:b/>
-          <w:bCs/>
-          <w:color w:val="000000"/>
-          <w:lang w:val="en-GB" w:eastAsia="de-DE"/>
-        </w:rPr>
-        <w:t>Handling Multiple Models</w:t>
-      </w:r>
-      <w:r>
-        <w:rPr>
-          <w:rFonts w:ascii="Arial" w:eastAsia="Times New Roman" w:hAnsi="Arial" w:cs="Arial"/>
-          <w:color w:val="000000"/>
-          <w:lang w:val="en-GB" w:eastAsia="de-DE"/>
-        </w:rPr>
-        <w:t>: If predictions are made using both the second and third models, combine the results appropriately.</w:t>
-      </w:r>
-    </w:p>
-    <w:p>
-      <w:pPr>
-        <w:spacing w:before="280" w:after="80" w:line="240" w:lineRule="auto"/>
-        <w:outlineLvl w:val="2"/>
-        <w:rPr>
-          <w:rFonts w:ascii="Times New Roman" w:eastAsia="Times New Roman" w:hAnsi="Times New Roman" w:cs="Times New Roman"/>
-          <w:b/>
-          <w:bCs/>
-          <w:sz w:val="27"/>
-          <w:szCs w:val="27"/>
-          <w:lang w:val="en-GB" w:eastAsia="de-DE"/>
-        </w:rPr>
-      </w:pPr>
-      <w:r>
-        <w:rPr>
-          <w:rFonts w:ascii="Arial" w:eastAsia="Times New Roman" w:hAnsi="Arial" w:cs="Arial"/>
-          <w:b/>
-          <w:bCs/>
-          <w:color w:val="000000"/>
-          <w:sz w:val="26"/>
-          <w:szCs w:val="26"/>
-          <w:lang w:val="en-GB" w:eastAsia="de-DE"/>
-        </w:rPr>
-        <w:lastRenderedPageBreak/>
-        <w:t>Results Preparation</w:t>
-      </w:r>
-    </w:p>
-    <w:p>
-      <w:pPr>
-        <w:numPr>
-          <w:ilvl w:val="0"/>
-          <w:numId w:val="22"/>
-        </w:numPr>
-        <w:spacing w:before="240" w:after="0" w:line="240" w:lineRule="auto"/>
-        <w:textAlignment w:val="baseline"/>
-        <w:rPr>
-          <w:rFonts w:ascii="Arial" w:eastAsia="Times New Roman" w:hAnsi="Arial" w:cs="Arial"/>
-          <w:color w:val="000000"/>
-          <w:lang w:val="en-GB" w:eastAsia="de-DE"/>
-        </w:rPr>
-      </w:pPr>
-      <w:r>
-        <w:rPr>
-          <w:rFonts w:ascii="Arial" w:eastAsia="Times New Roman" w:hAnsi="Arial" w:cs="Arial"/>
-          <w:b/>
-          <w:bCs/>
-          <w:color w:val="000000"/>
-          <w:lang w:val="en-GB" w:eastAsia="de-DE"/>
-        </w:rPr>
-        <w:t>Combine Predictions</w:t>
-      </w:r>
-      <w:r>
-        <w:rPr>
-          <w:rFonts w:ascii="Arial" w:eastAsia="Times New Roman" w:hAnsi="Arial" w:cs="Arial"/>
-          <w:color w:val="000000"/>
-          <w:lang w:val="en-GB" w:eastAsia="de-DE"/>
-        </w:rPr>
-        <w:t xml:space="preserve">: Merge predictions from different models if necessary, ensuring that each </w:t>
-      </w:r>
-      <w:proofErr w:type="spellStart"/>
+        <w:t>MinIO Destination</w:t>
+      </w:r>
+      <w:r>
+        <w:rPr>
+          <w:rFonts w:ascii="Arial" w:eastAsia="Times New Roman" w:hAnsi="Arial" w:cs="Arial"/>
+          <w:color w:val="000000"/>
+          <w:lang w:val="en-GB" w:eastAsia="de-DE"/>
+        </w:rPr>
+        <w:t xml:space="preserve">: Define the destination bucket and object path on the MinIO server (e.g., </w:t>
+      </w:r>
       <w:r>
         <w:rPr>
           <w:rFonts w:ascii="Courier New" w:eastAsia="Times New Roman" w:hAnsi="Courier New" w:cs="Courier New"/>
           <w:color w:val="188038"/>
           <w:lang w:val="en-GB" w:eastAsia="de-DE"/>
         </w:rPr>
-        <w:t>flight_id</w:t>
-      </w:r>
-      <w:proofErr w:type="spellEnd"/>
-      <w:r>
-        <w:rPr>
-          <w:rFonts w:ascii="Arial" w:eastAsia="Times New Roman" w:hAnsi="Arial" w:cs="Arial"/>
-          <w:color w:val="000000"/>
-          <w:lang w:val="en-GB" w:eastAsia="de-DE"/>
-        </w:rPr>
-        <w:t xml:space="preserve"> has a corresponding predicted </w:t>
+        <w:t>dc24/submissions/team_bold_emu_predictions.csv</w:t>
+      </w:r>
+      <w:r>
+        <w:rPr>
+          <w:rFonts w:ascii="Arial" w:eastAsia="Times New Roman" w:hAnsi="Arial" w:cs="Arial"/>
+          <w:color w:val="000000"/>
+          <w:lang w:val="en-GB" w:eastAsia="de-DE"/>
+        </w:rPr>
+        <w:t>).</w:t>
+      </w:r>
+    </w:p>
+    <w:p>
+      <w:pPr>
+        <w:numPr>
+          <w:ilvl w:val="0"/>
+          <w:numId w:val="25"/>
+        </w:numPr>
+        <w:spacing w:after="0" w:line="240" w:lineRule="auto"/>
+        <w:textAlignment w:val="baseline"/>
+        <w:rPr>
+          <w:rFonts w:ascii="Arial" w:eastAsia="Times New Roman" w:hAnsi="Arial" w:cs="Arial"/>
+          <w:color w:val="000000"/>
+          <w:lang w:val="en-GB" w:eastAsia="de-DE"/>
+        </w:rPr>
+      </w:pPr>
+      <w:r>
+        <w:rPr>
+          <w:rFonts w:ascii="Arial" w:eastAsia="Times New Roman" w:hAnsi="Arial" w:cs="Arial"/>
+          <w:b/>
+          <w:bCs/>
+          <w:color w:val="000000"/>
+          <w:lang w:val="en-GB" w:eastAsia="de-DE"/>
+        </w:rPr>
+        <w:t>Upload Command</w:t>
+      </w:r>
+      <w:r>
+        <w:rPr>
+          <w:rFonts w:ascii="Arial" w:eastAsia="Times New Roman" w:hAnsi="Arial" w:cs="Arial"/>
+          <w:color w:val="000000"/>
+          <w:lang w:val="en-GB" w:eastAsia="de-DE"/>
+        </w:rPr>
+        <w:t xml:space="preserve">: Use the </w:t>
       </w:r>
       <w:r>
         <w:rPr>
@@ -5675,700 +5791,6 @@
           <w:color w:val="188038"/>
           <w:lang w:val="en-GB" w:eastAsia="de-DE"/>
         </w:rPr>
-        <w:t>tow</w:t>
-      </w:r>
-      <w:r>
-        <w:rPr>
-          <w:rFonts w:ascii="Arial" w:eastAsia="Times New Roman" w:hAnsi="Arial" w:cs="Arial"/>
-          <w:color w:val="000000"/>
-          <w:lang w:val="en-GB" w:eastAsia="de-DE"/>
-        </w:rPr>
-        <w:t>.</w:t>
-      </w:r>
-    </w:p>
-    <w:p>
-      <w:pPr>
-        <w:numPr>
-          <w:ilvl w:val="0"/>
-          <w:numId w:val="22"/>
-        </w:numPr>
-        <w:spacing w:after="0" w:line="240" w:lineRule="auto"/>
-        <w:textAlignment w:val="baseline"/>
-        <w:rPr>
-          <w:rFonts w:ascii="Arial" w:eastAsia="Times New Roman" w:hAnsi="Arial" w:cs="Arial"/>
-          <w:color w:val="000000"/>
-          <w:lang w:val="en-GB" w:eastAsia="de-DE"/>
-        </w:rPr>
-      </w:pPr>
-      <w:r>
-        <w:rPr>
-          <w:rFonts w:ascii="Arial" w:eastAsia="Times New Roman" w:hAnsi="Arial" w:cs="Arial"/>
-          <w:b/>
-          <w:bCs/>
-          <w:color w:val="000000"/>
-          <w:lang w:val="en-GB" w:eastAsia="de-DE"/>
-        </w:rPr>
-        <w:t>Remove Duplicates</w:t>
-      </w:r>
-      <w:r>
-        <w:rPr>
-          <w:rFonts w:ascii="Arial" w:eastAsia="Times New Roman" w:hAnsi="Arial" w:cs="Arial"/>
-          <w:color w:val="000000"/>
-          <w:lang w:val="en-GB" w:eastAsia="de-DE"/>
-        </w:rPr>
-        <w:t xml:space="preserve">: Ensure there are no duplicate </w:t>
-      </w:r>
-      <w:proofErr w:type="spellStart"/>
-      <w:r>
-        <w:rPr>
-          <w:rFonts w:ascii="Courier New" w:eastAsia="Times New Roman" w:hAnsi="Courier New" w:cs="Courier New"/>
-          <w:color w:val="188038"/>
-          <w:lang w:val="en-GB" w:eastAsia="de-DE"/>
-        </w:rPr>
-        <w:t>flight_id</w:t>
-      </w:r>
-      <w:proofErr w:type="spellEnd"/>
-      <w:r>
-        <w:rPr>
-          <w:rFonts w:ascii="Arial" w:eastAsia="Times New Roman" w:hAnsi="Arial" w:cs="Arial"/>
-          <w:color w:val="000000"/>
-          <w:lang w:val="en-GB" w:eastAsia="de-DE"/>
-        </w:rPr>
-        <w:t xml:space="preserve"> entries in the final results.</w:t>
-      </w:r>
-    </w:p>
-    <w:p>
-      <w:pPr>
-        <w:numPr>
-          <w:ilvl w:val="0"/>
-          <w:numId w:val="22"/>
-        </w:numPr>
-        <w:spacing w:after="240" w:line="240" w:lineRule="auto"/>
-        <w:textAlignment w:val="baseline"/>
-        <w:rPr>
-          <w:rFonts w:ascii="Arial" w:eastAsia="Times New Roman" w:hAnsi="Arial" w:cs="Arial"/>
-          <w:color w:val="000000"/>
-          <w:lang w:val="en-GB" w:eastAsia="de-DE"/>
-        </w:rPr>
-      </w:pPr>
-      <w:r>
-        <w:rPr>
-          <w:rFonts w:ascii="Arial" w:eastAsia="Times New Roman" w:hAnsi="Arial" w:cs="Arial"/>
-          <w:b/>
-          <w:bCs/>
-          <w:color w:val="000000"/>
-          <w:lang w:val="en-GB" w:eastAsia="de-DE"/>
-        </w:rPr>
-        <w:t>Prepare Submission File</w:t>
-      </w:r>
-      <w:r>
-        <w:rPr>
-          <w:rFonts w:ascii="Arial" w:eastAsia="Times New Roman" w:hAnsi="Arial" w:cs="Arial"/>
-          <w:color w:val="000000"/>
-          <w:lang w:val="en-GB" w:eastAsia="de-DE"/>
-        </w:rPr>
-        <w:t xml:space="preserve">: Create a </w:t>
-      </w:r>
-      <w:proofErr w:type="spellStart"/>
-      <w:r>
-        <w:rPr>
-          <w:rFonts w:ascii="Arial" w:eastAsia="Times New Roman" w:hAnsi="Arial" w:cs="Arial"/>
-          <w:color w:val="000000"/>
-          <w:lang w:val="en-GB" w:eastAsia="de-DE"/>
-        </w:rPr>
-        <w:t>DataFrame</w:t>
-      </w:r>
-      <w:proofErr w:type="spellEnd"/>
-      <w:r>
-        <w:rPr>
-          <w:rFonts w:ascii="Arial" w:eastAsia="Times New Roman" w:hAnsi="Arial" w:cs="Arial"/>
-          <w:color w:val="000000"/>
-          <w:lang w:val="en-GB" w:eastAsia="de-DE"/>
-        </w:rPr>
-        <w:t xml:space="preserve"> or CSV file containing the </w:t>
-      </w:r>
-      <w:proofErr w:type="spellStart"/>
-      <w:r>
-        <w:rPr>
-          <w:rFonts w:ascii="Courier New" w:eastAsia="Times New Roman" w:hAnsi="Courier New" w:cs="Courier New"/>
-          <w:color w:val="188038"/>
-          <w:lang w:val="en-GB" w:eastAsia="de-DE"/>
-        </w:rPr>
-        <w:t>flight_id</w:t>
-      </w:r>
-      <w:proofErr w:type="spellEnd"/>
-      <w:r>
-        <w:rPr>
-          <w:rFonts w:ascii="Arial" w:eastAsia="Times New Roman" w:hAnsi="Arial" w:cs="Arial"/>
-          <w:color w:val="000000"/>
-          <w:lang w:val="en-GB" w:eastAsia="de-DE"/>
-        </w:rPr>
-        <w:t xml:space="preserve"> and the predicted </w:t>
-      </w:r>
-      <w:r>
-        <w:rPr>
-          <w:rFonts w:ascii="Courier New" w:eastAsia="Times New Roman" w:hAnsi="Courier New" w:cs="Courier New"/>
-          <w:color w:val="188038"/>
-          <w:lang w:val="en-GB" w:eastAsia="de-DE"/>
-        </w:rPr>
-        <w:t>tow</w:t>
-      </w:r>
-      <w:r>
-        <w:rPr>
-          <w:rFonts w:ascii="Arial" w:eastAsia="Times New Roman" w:hAnsi="Arial" w:cs="Arial"/>
-          <w:color w:val="000000"/>
-          <w:lang w:val="en-GB" w:eastAsia="de-DE"/>
-        </w:rPr>
-        <w:t xml:space="preserve"> values in the required format.</w:t>
-      </w:r>
-    </w:p>
-    <w:p>
-      <w:pPr>
-        <w:spacing w:before="280" w:after="80" w:line="240" w:lineRule="auto"/>
-        <w:outlineLvl w:val="2"/>
-        <w:rPr>
-          <w:rFonts w:ascii="Times New Roman" w:eastAsia="Times New Roman" w:hAnsi="Times New Roman" w:cs="Times New Roman"/>
-          <w:b/>
-          <w:bCs/>
-          <w:sz w:val="27"/>
-          <w:szCs w:val="27"/>
-          <w:lang w:val="en-GB" w:eastAsia="de-DE"/>
-        </w:rPr>
-      </w:pPr>
-      <w:r>
-        <w:rPr>
-          <w:rFonts w:ascii="Arial" w:eastAsia="Times New Roman" w:hAnsi="Arial" w:cs="Arial"/>
-          <w:b/>
-          <w:bCs/>
-          <w:color w:val="000000"/>
-          <w:sz w:val="26"/>
-          <w:szCs w:val="26"/>
-          <w:lang w:val="en-GB" w:eastAsia="de-DE"/>
-        </w:rPr>
-        <w:t>Saving Results</w:t>
-      </w:r>
-    </w:p>
-    <w:p>
-      <w:pPr>
-        <w:numPr>
-          <w:ilvl w:val="0"/>
-          <w:numId w:val="23"/>
-        </w:numPr>
-        <w:spacing w:before="240" w:after="240" w:line="240" w:lineRule="auto"/>
-        <w:textAlignment w:val="baseline"/>
-        <w:rPr>
-          <w:rFonts w:ascii="Arial" w:eastAsia="Times New Roman" w:hAnsi="Arial" w:cs="Arial"/>
-          <w:color w:val="000000"/>
-          <w:lang w:val="en-GB" w:eastAsia="de-DE"/>
-        </w:rPr>
-      </w:pPr>
-      <w:r>
-        <w:rPr>
-          <w:rFonts w:ascii="Arial" w:eastAsia="Times New Roman" w:hAnsi="Arial" w:cs="Arial"/>
-          <w:b/>
-          <w:bCs/>
-          <w:color w:val="000000"/>
-          <w:lang w:val="en-GB" w:eastAsia="de-DE"/>
-        </w:rPr>
-        <w:t>Output File</w:t>
-      </w:r>
-      <w:r>
-        <w:rPr>
-          <w:rFonts w:ascii="Arial" w:eastAsia="Times New Roman" w:hAnsi="Arial" w:cs="Arial"/>
-          <w:color w:val="000000"/>
-          <w:lang w:val="en-GB" w:eastAsia="de-DE"/>
-        </w:rPr>
-        <w:t xml:space="preserve">: Save the predictions to a CSV file (e.g., </w:t>
-      </w:r>
-      <w:r>
-        <w:rPr>
-          <w:rFonts w:ascii="Courier New" w:eastAsia="Times New Roman" w:hAnsi="Courier New" w:cs="Courier New"/>
-          <w:color w:val="188038"/>
-          <w:lang w:val="en-GB" w:eastAsia="de-DE"/>
-        </w:rPr>
-        <w:t>team_bold_emu_predictions.csv</w:t>
-      </w:r>
-      <w:r>
-        <w:rPr>
-          <w:rFonts w:ascii="Arial" w:eastAsia="Times New Roman" w:hAnsi="Arial" w:cs="Arial"/>
-          <w:color w:val="000000"/>
-          <w:lang w:val="en-GB" w:eastAsia="de-DE"/>
-        </w:rPr>
-        <w:t>) without row names or indices.</w:t>
-      </w:r>
-    </w:p>
-    <w:p>
-      <w:pPr>
-        <w:spacing w:before="360" w:after="80" w:line="240" w:lineRule="auto"/>
-        <w:outlineLvl w:val="1"/>
-        <w:rPr>
-          <w:rFonts w:ascii="Times New Roman" w:eastAsia="Times New Roman" w:hAnsi="Times New Roman" w:cs="Times New Roman"/>
-          <w:b/>
-          <w:bCs/>
-          <w:sz w:val="36"/>
-          <w:szCs w:val="36"/>
-          <w:lang w:val="en-GB" w:eastAsia="de-DE"/>
-        </w:rPr>
-      </w:pPr>
-      <w:r>
-        <w:rPr>
-          <w:rFonts w:ascii="Arial" w:eastAsia="Times New Roman" w:hAnsi="Arial" w:cs="Arial"/>
-          <w:b/>
-          <w:bCs/>
-          <w:color w:val="000000"/>
-          <w:sz w:val="34"/>
-          <w:szCs w:val="34"/>
-          <w:lang w:val="en-GB" w:eastAsia="de-DE"/>
-        </w:rPr>
-        <w:t xml:space="preserve">Submission to </w:t>
-      </w:r>
-      <w:proofErr w:type="spellStart"/>
-      <w:r>
-        <w:rPr>
-          <w:rFonts w:ascii="Arial" w:eastAsia="Times New Roman" w:hAnsi="Arial" w:cs="Arial"/>
-          <w:b/>
-          <w:bCs/>
-          <w:color w:val="000000"/>
-          <w:sz w:val="34"/>
-          <w:szCs w:val="34"/>
-          <w:lang w:val="en-GB" w:eastAsia="de-DE"/>
-        </w:rPr>
-        <w:t>MinIO</w:t>
-      </w:r>
-      <w:proofErr w:type="spellEnd"/>
-    </w:p>
-    <w:p>
-      <w:pPr>
-        <w:spacing w:before="280" w:after="80" w:line="240" w:lineRule="auto"/>
-        <w:outlineLvl w:val="2"/>
-        <w:rPr>
-          <w:rFonts w:ascii="Times New Roman" w:eastAsia="Times New Roman" w:hAnsi="Times New Roman" w:cs="Times New Roman"/>
-          <w:b/>
-          <w:bCs/>
-          <w:sz w:val="27"/>
-          <w:szCs w:val="27"/>
-          <w:lang w:val="en-GB" w:eastAsia="de-DE"/>
-        </w:rPr>
-      </w:pPr>
-      <w:proofErr w:type="spellStart"/>
-      <w:r>
-        <w:rPr>
-          <w:rFonts w:ascii="Arial" w:eastAsia="Times New Roman" w:hAnsi="Arial" w:cs="Arial"/>
-          <w:b/>
-          <w:bCs/>
-          <w:color w:val="000000"/>
-          <w:sz w:val="26"/>
-          <w:szCs w:val="26"/>
-          <w:lang w:val="en-GB" w:eastAsia="de-DE"/>
-        </w:rPr>
-        <w:t>MinIO</w:t>
-      </w:r>
-      <w:proofErr w:type="spellEnd"/>
-      <w:r>
-        <w:rPr>
-          <w:rFonts w:ascii="Arial" w:eastAsia="Times New Roman" w:hAnsi="Arial" w:cs="Arial"/>
-          <w:b/>
-          <w:bCs/>
-          <w:color w:val="000000"/>
-          <w:sz w:val="26"/>
-          <w:szCs w:val="26"/>
-          <w:lang w:val="en-GB" w:eastAsia="de-DE"/>
-        </w:rPr>
-        <w:t xml:space="preserve"> Setup</w:t>
-      </w:r>
-    </w:p>
-    <w:p>
-      <w:pPr>
-        <w:numPr>
-          <w:ilvl w:val="0"/>
-          <w:numId w:val="24"/>
-        </w:numPr>
-        <w:spacing w:before="240" w:after="0" w:line="240" w:lineRule="auto"/>
-        <w:textAlignment w:val="baseline"/>
-        <w:rPr>
-          <w:rFonts w:ascii="Arial" w:eastAsia="Times New Roman" w:hAnsi="Arial" w:cs="Arial"/>
-          <w:color w:val="000000"/>
-          <w:lang w:val="en-GB" w:eastAsia="de-DE"/>
-        </w:rPr>
-      </w:pPr>
-      <w:r>
-        <w:rPr>
-          <w:rFonts w:ascii="Arial" w:eastAsia="Times New Roman" w:hAnsi="Arial" w:cs="Arial"/>
-          <w:b/>
-          <w:bCs/>
-          <w:color w:val="000000"/>
-          <w:lang w:val="en-GB" w:eastAsia="de-DE"/>
-        </w:rPr>
-        <w:t>Access Credentials</w:t>
-      </w:r>
-      <w:r>
-        <w:rPr>
-          <w:rFonts w:ascii="Arial" w:eastAsia="Times New Roman" w:hAnsi="Arial" w:cs="Arial"/>
-          <w:color w:val="000000"/>
-          <w:lang w:val="en-GB" w:eastAsia="de-DE"/>
-        </w:rPr>
-        <w:t xml:space="preserve">: Use your provided </w:t>
-      </w:r>
-      <w:proofErr w:type="spellStart"/>
-      <w:r>
-        <w:rPr>
-          <w:rFonts w:ascii="Arial" w:eastAsia="Times New Roman" w:hAnsi="Arial" w:cs="Arial"/>
-          <w:color w:val="000000"/>
-          <w:lang w:val="en-GB" w:eastAsia="de-DE"/>
-        </w:rPr>
-        <w:t>MinIO</w:t>
-      </w:r>
-      <w:proofErr w:type="spellEnd"/>
-      <w:r>
-        <w:rPr>
-          <w:rFonts w:ascii="Arial" w:eastAsia="Times New Roman" w:hAnsi="Arial" w:cs="Arial"/>
-          <w:color w:val="000000"/>
-          <w:lang w:val="en-GB" w:eastAsia="de-DE"/>
-        </w:rPr>
-        <w:t xml:space="preserve"> </w:t>
-      </w:r>
-      <w:proofErr w:type="spellStart"/>
-      <w:r>
-        <w:rPr>
-          <w:rFonts w:ascii="Courier New" w:eastAsia="Times New Roman" w:hAnsi="Courier New" w:cs="Courier New"/>
-          <w:color w:val="188038"/>
-          <w:lang w:val="en-GB" w:eastAsia="de-DE"/>
-        </w:rPr>
-        <w:t>access_key</w:t>
-      </w:r>
-      <w:proofErr w:type="spellEnd"/>
-      <w:r>
-        <w:rPr>
-          <w:rFonts w:ascii="Arial" w:eastAsia="Times New Roman" w:hAnsi="Arial" w:cs="Arial"/>
-          <w:color w:val="000000"/>
-          <w:lang w:val="en-GB" w:eastAsia="de-DE"/>
-        </w:rPr>
-        <w:t xml:space="preserve"> and </w:t>
-      </w:r>
-      <w:proofErr w:type="spellStart"/>
-      <w:r>
-        <w:rPr>
-          <w:rFonts w:ascii="Courier New" w:eastAsia="Times New Roman" w:hAnsi="Courier New" w:cs="Courier New"/>
-          <w:color w:val="188038"/>
-          <w:lang w:val="en-GB" w:eastAsia="de-DE"/>
-        </w:rPr>
-        <w:t>secret_key</w:t>
-      </w:r>
-      <w:proofErr w:type="spellEnd"/>
-      <w:r>
-        <w:rPr>
-          <w:rFonts w:ascii="Arial" w:eastAsia="Times New Roman" w:hAnsi="Arial" w:cs="Arial"/>
-          <w:color w:val="000000"/>
-          <w:lang w:val="en-GB" w:eastAsia="de-DE"/>
-        </w:rPr>
-        <w:t xml:space="preserve"> for authentication.</w:t>
-      </w:r>
-    </w:p>
-    <w:p>
-      <w:pPr>
-        <w:numPr>
-          <w:ilvl w:val="0"/>
-          <w:numId w:val="24"/>
-        </w:numPr>
-        <w:spacing w:after="0" w:line="240" w:lineRule="auto"/>
-        <w:textAlignment w:val="baseline"/>
-        <w:rPr>
-          <w:rFonts w:ascii="Arial" w:eastAsia="Times New Roman" w:hAnsi="Arial" w:cs="Arial"/>
-          <w:color w:val="000000"/>
-          <w:lang w:val="en-GB" w:eastAsia="de-DE"/>
-        </w:rPr>
-      </w:pPr>
-      <w:r>
-        <w:rPr>
-          <w:rFonts w:ascii="Arial" w:eastAsia="Times New Roman" w:hAnsi="Arial" w:cs="Arial"/>
-          <w:b/>
-          <w:bCs/>
-          <w:color w:val="000000"/>
-          <w:lang w:val="en-GB" w:eastAsia="de-DE"/>
-        </w:rPr>
-        <w:t>Alias Configuration</w:t>
-      </w:r>
-      <w:r>
-        <w:rPr>
-          <w:rFonts w:ascii="Arial" w:eastAsia="Times New Roman" w:hAnsi="Arial" w:cs="Arial"/>
-          <w:color w:val="000000"/>
-          <w:lang w:val="en-GB" w:eastAsia="de-DE"/>
-        </w:rPr>
-        <w:t>:</w:t>
-      </w:r>
-    </w:p>
-    <w:p>
-      <w:pPr>
-        <w:numPr>
-          <w:ilvl w:val="1"/>
-          <w:numId w:val="24"/>
-        </w:numPr>
-        <w:spacing w:after="0" w:line="240" w:lineRule="auto"/>
-        <w:textAlignment w:val="baseline"/>
-        <w:rPr>
-          <w:rFonts w:ascii="Arial" w:eastAsia="Times New Roman" w:hAnsi="Arial" w:cs="Arial"/>
-          <w:color w:val="000000"/>
-          <w:lang w:val="en-GB" w:eastAsia="de-DE"/>
-        </w:rPr>
-      </w:pPr>
-      <w:r>
-        <w:rPr>
-          <w:rFonts w:ascii="Arial" w:eastAsia="Times New Roman" w:hAnsi="Arial" w:cs="Arial"/>
-          <w:color w:val="000000"/>
-          <w:lang w:val="en-GB" w:eastAsia="de-DE"/>
-        </w:rPr>
-        <w:t xml:space="preserve">Use the </w:t>
-      </w:r>
-      <w:r>
-        <w:rPr>
-          <w:rFonts w:ascii="Courier New" w:eastAsia="Times New Roman" w:hAnsi="Courier New" w:cs="Courier New"/>
-          <w:color w:val="188038"/>
-          <w:lang w:val="en-GB" w:eastAsia="de-DE"/>
-        </w:rPr>
-        <w:t>mc alias set</w:t>
-      </w:r>
-      <w:r>
-        <w:rPr>
-          <w:rFonts w:ascii="Arial" w:eastAsia="Times New Roman" w:hAnsi="Arial" w:cs="Arial"/>
-          <w:color w:val="000000"/>
-          <w:lang w:val="en-GB" w:eastAsia="de-DE"/>
-        </w:rPr>
-        <w:t xml:space="preserve"> command to set up an alias for the </w:t>
-      </w:r>
-      <w:proofErr w:type="spellStart"/>
-      <w:r>
-        <w:rPr>
-          <w:rFonts w:ascii="Arial" w:eastAsia="Times New Roman" w:hAnsi="Arial" w:cs="Arial"/>
-          <w:color w:val="000000"/>
-          <w:lang w:val="en-GB" w:eastAsia="de-DE"/>
-        </w:rPr>
-        <w:t>MinIO</w:t>
-      </w:r>
-      <w:proofErr w:type="spellEnd"/>
-      <w:r>
-        <w:rPr>
-          <w:rFonts w:ascii="Arial" w:eastAsia="Times New Roman" w:hAnsi="Arial" w:cs="Arial"/>
-          <w:color w:val="000000"/>
-          <w:lang w:val="en-GB" w:eastAsia="de-DE"/>
-        </w:rPr>
-        <w:t xml:space="preserve"> server.</w:t>
-      </w:r>
-    </w:p>
-    <w:p>
-      <w:pPr>
-        <w:numPr>
-          <w:ilvl w:val="1"/>
-          <w:numId w:val="24"/>
-        </w:numPr>
-        <w:spacing w:after="240" w:line="240" w:lineRule="auto"/>
-        <w:textAlignment w:val="baseline"/>
-        <w:rPr>
-          <w:rFonts w:ascii="Arial" w:eastAsia="Times New Roman" w:hAnsi="Arial" w:cs="Arial"/>
-          <w:color w:val="000000"/>
-          <w:lang w:val="en-GB" w:eastAsia="de-DE"/>
-        </w:rPr>
-      </w:pPr>
-      <w:r>
-        <w:rPr>
-          <w:rFonts w:ascii="Arial" w:eastAsia="Times New Roman" w:hAnsi="Arial" w:cs="Arial"/>
-          <w:color w:val="000000"/>
-          <w:lang w:val="en-GB" w:eastAsia="de-DE"/>
-        </w:rPr>
-        <w:t xml:space="preserve">Verify that the alias is set correctly using </w:t>
-      </w:r>
-      <w:r>
-        <w:rPr>
-          <w:rFonts w:ascii="Courier New" w:eastAsia="Times New Roman" w:hAnsi="Courier New" w:cs="Courier New"/>
-          <w:color w:val="188038"/>
-          <w:lang w:val="en-GB" w:eastAsia="de-DE"/>
-        </w:rPr>
-        <w:t>mc alias ls</w:t>
-      </w:r>
-      <w:r>
-        <w:rPr>
-          <w:rFonts w:ascii="Arial" w:eastAsia="Times New Roman" w:hAnsi="Arial" w:cs="Arial"/>
-          <w:color w:val="000000"/>
-          <w:lang w:val="en-GB" w:eastAsia="de-DE"/>
-        </w:rPr>
-        <w:t>.</w:t>
-      </w:r>
-    </w:p>
-    <w:p>
-      <w:pPr>
-        <w:spacing w:before="280" w:after="80" w:line="240" w:lineRule="auto"/>
-        <w:outlineLvl w:val="2"/>
-        <w:rPr>
-          <w:rFonts w:ascii="Times New Roman" w:eastAsia="Times New Roman" w:hAnsi="Times New Roman" w:cs="Times New Roman"/>
-          <w:b/>
-          <w:bCs/>
-          <w:sz w:val="27"/>
-          <w:szCs w:val="27"/>
-          <w:lang w:val="en-GB" w:eastAsia="de-DE"/>
-        </w:rPr>
-      </w:pPr>
-      <w:r>
-        <w:rPr>
-          <w:rFonts w:ascii="Arial" w:eastAsia="Times New Roman" w:hAnsi="Arial" w:cs="Arial"/>
-          <w:b/>
-          <w:bCs/>
-          <w:color w:val="000000"/>
-          <w:sz w:val="26"/>
-          <w:szCs w:val="26"/>
-          <w:lang w:val="en-GB" w:eastAsia="de-DE"/>
-        </w:rPr>
-        <w:t>File Upload</w:t>
-      </w:r>
-    </w:p>
-    <w:p>
-      <w:pPr>
-        <w:numPr>
-          <w:ilvl w:val="0"/>
-          <w:numId w:val="25"/>
-        </w:numPr>
-        <w:spacing w:before="240" w:after="0" w:line="240" w:lineRule="auto"/>
-        <w:textAlignment w:val="baseline"/>
-        <w:rPr>
-          <w:rFonts w:ascii="Arial" w:eastAsia="Times New Roman" w:hAnsi="Arial" w:cs="Arial"/>
-          <w:color w:val="000000"/>
-          <w:lang w:val="en-GB" w:eastAsia="de-DE"/>
-        </w:rPr>
-      </w:pPr>
-      <w:r>
-        <w:rPr>
-          <w:rFonts w:ascii="Arial" w:eastAsia="Times New Roman" w:hAnsi="Arial" w:cs="Arial"/>
-          <w:b/>
-          <w:bCs/>
-          <w:color w:val="000000"/>
-          <w:lang w:val="en-GB" w:eastAsia="de-DE"/>
-        </w:rPr>
-        <w:t>Local File Path</w:t>
-      </w:r>
-      <w:r>
-        <w:rPr>
-          <w:rFonts w:ascii="Arial" w:eastAsia="Times New Roman" w:hAnsi="Arial" w:cs="Arial"/>
-          <w:color w:val="000000"/>
-          <w:lang w:val="en-GB" w:eastAsia="de-DE"/>
-        </w:rPr>
-        <w:t>: Specify the path to your local prediction CSV file.</w:t>
-      </w:r>
-    </w:p>
-    <w:p>
-      <w:pPr>
-        <w:numPr>
-          <w:ilvl w:val="0"/>
-          <w:numId w:val="25"/>
-        </w:numPr>
-        <w:spacing w:after="0" w:line="240" w:lineRule="auto"/>
-        <w:textAlignment w:val="baseline"/>
-        <w:rPr>
-          <w:rFonts w:ascii="Arial" w:eastAsia="Times New Roman" w:hAnsi="Arial" w:cs="Arial"/>
-          <w:color w:val="000000"/>
-          <w:lang w:val="en-GB" w:eastAsia="de-DE"/>
-        </w:rPr>
-      </w:pPr>
-      <w:proofErr w:type="spellStart"/>
-      <w:r>
-        <w:rPr>
-          <w:rFonts w:ascii="Arial" w:eastAsia="Times New Roman" w:hAnsi="Arial" w:cs="Arial"/>
-          <w:b/>
-          <w:bCs/>
-          <w:color w:val="000000"/>
-          <w:lang w:val="en-GB" w:eastAsia="de-DE"/>
-        </w:rPr>
-        <w:t>MinIO</w:t>
-      </w:r>
-      <w:proofErr w:type="spellEnd"/>
-      <w:r>
-        <w:rPr>
-          <w:rFonts w:ascii="Arial" w:eastAsia="Times New Roman" w:hAnsi="Arial" w:cs="Arial"/>
-          <w:b/>
-          <w:bCs/>
-          <w:color w:val="000000"/>
-          <w:lang w:val="en-GB" w:eastAsia="de-DE"/>
-        </w:rPr>
-        <w:t xml:space="preserve"> Destination</w:t>
-      </w:r>
-      <w:r>
-        <w:rPr>
-          <w:rFonts w:ascii="Arial" w:eastAsia="Times New Roman" w:hAnsi="Arial" w:cs="Arial"/>
-          <w:color w:val="000000"/>
-          <w:lang w:val="en-GB" w:eastAsia="de-DE"/>
-        </w:rPr>
-        <w:t xml:space="preserve">: Define the destination bucket and object path on the </w:t>
-      </w:r>
-      <w:proofErr w:type="spellStart"/>
-      <w:r>
-        <w:rPr>
-          <w:rFonts w:ascii="Arial" w:eastAsia="Times New Roman" w:hAnsi="Arial" w:cs="Arial"/>
-          <w:color w:val="000000"/>
-          <w:lang w:val="en-GB" w:eastAsia="de-DE"/>
-        </w:rPr>
-        <w:t>MinIO</w:t>
-      </w:r>
-      <w:proofErr w:type="spellEnd"/>
-      <w:r>
-        <w:rPr>
-          <w:rFonts w:ascii="Arial" w:eastAsia="Times New Roman" w:hAnsi="Arial" w:cs="Arial"/>
-          <w:color w:val="000000"/>
-          <w:lang w:val="en-GB" w:eastAsia="de-DE"/>
-        </w:rPr>
-        <w:t xml:space="preserve"> server (e.g., </w:t>
-      </w:r>
-      <w:r>
-        <w:rPr>
-          <w:rFonts w:ascii="Courier New" w:eastAsia="Times New Roman" w:hAnsi="Courier New" w:cs="Courier New"/>
-          <w:color w:val="188038"/>
-          <w:lang w:val="en-GB" w:eastAsia="de-DE"/>
-        </w:rPr>
-        <w:t>dc24/submissions/team_bold_emu_predictions.csv</w:t>
-      </w:r>
-      <w:r>
-        <w:rPr>
-          <w:rFonts w:ascii="Arial" w:eastAsia="Times New Roman" w:hAnsi="Arial" w:cs="Arial"/>
-          <w:color w:val="000000"/>
-          <w:lang w:val="en-GB" w:eastAsia="de-DE"/>
-        </w:rPr>
-        <w:t>).</w:t>
-      </w:r>
-    </w:p>
-    <w:p>
-      <w:pPr>
-        <w:numPr>
-          <w:ilvl w:val="0"/>
-          <w:numId w:val="25"/>
-        </w:numPr>
-        <w:spacing w:after="0" w:line="240" w:lineRule="auto"/>
-        <w:textAlignment w:val="baseline"/>
-        <w:rPr>
-          <w:rFonts w:ascii="Arial" w:eastAsia="Times New Roman" w:hAnsi="Arial" w:cs="Arial"/>
-          <w:color w:val="000000"/>
-          <w:lang w:val="en-GB" w:eastAsia="de-DE"/>
-        </w:rPr>
-      </w:pPr>
-      <w:r>
-        <w:rPr>
-          <w:rFonts w:ascii="Arial" w:eastAsia="Times New Roman" w:hAnsi="Arial" w:cs="Arial"/>
-          <w:b/>
-          <w:bCs/>
-          <w:color w:val="000000"/>
-          <w:lang w:val="en-GB" w:eastAsia="de-DE"/>
-        </w:rPr>
-        <w:t>Upload Command</w:t>
-      </w:r>
-      <w:r>
-        <w:rPr>
-          <w:rFonts w:ascii="Arial" w:eastAsia="Times New Roman" w:hAnsi="Arial" w:cs="Arial"/>
-          <w:color w:val="000000"/>
-          <w:lang w:val="en-GB" w:eastAsia="de-DE"/>
-        </w:rPr>
-        <w:t xml:space="preserve">: Use the </w:t>
-      </w:r>
-      <w:r>
-        <w:rPr>
-          <w:rFonts w:ascii="Courier New" w:eastAsia="Times New Roman" w:hAnsi="Courier New" w:cs="Courier New"/>
-          <w:color w:val="188038"/>
-          <w:lang w:val="en-GB" w:eastAsia="de-DE"/>
-        </w:rPr>
         <w:t>mc cp</w:t>
       </w:r>
       <w:r>
@@ -6377,25 +5799,7 @@
           <w:color w:val="000000"/>
           <w:lang w:val="en-GB" w:eastAsia="de-DE"/>
         </w:rPr>
-        <w:t xml:space="preserve"> command to upload your file to the </w:t>
-      </w:r>
-      <w:proofErr w:type="spellStart"/>
-      <w:r>
-        <w:rPr>
-          <w:rFonts w:ascii="Arial" w:eastAsia="Times New Roman" w:hAnsi="Arial" w:cs="Arial"/>
-          <w:color w:val="000000"/>
-          <w:lang w:val="en-GB" w:eastAsia="de-DE"/>
-        </w:rPr>
-        <w:t>MinIO</w:t>
-      </w:r>
-      <w:proofErr w:type="spellEnd"/>
-      <w:r>
-        <w:rPr>
-          <w:rFonts w:ascii="Arial" w:eastAsia="Times New Roman" w:hAnsi="Arial" w:cs="Arial"/>
-          <w:color w:val="000000"/>
-          <w:lang w:val="en-GB" w:eastAsia="de-DE"/>
-        </w:rPr>
-        <w:t xml:space="preserve"> server.</w:t>
+        <w:t xml:space="preserve"> command to upload your file to the MinIO server.</w:t>
       </w:r>
     </w:p>
     <w:p>

</xml_diff>